<commit_message>
GNED 1437 - History work over the weekend
</commit_message>
<xml_diff>
--- a/College/0 - January 2025 - Classes/GNED 1437 - History of Western Civilization/ASSIGNMENT #1/A1-Proposal template W2025 (2).docx
+++ b/College/0 - January 2025 - Classes/GNED 1437 - History of Western Civilization/ASSIGNMENT #1/A1-Proposal template W2025 (2).docx
@@ -1,6 +1,6 @@
 
 <file path=word/document.xml><?xml version="1.0" encoding="utf-8"?>
-<w:document xmlns:wpc="http://schemas.microsoft.com/office/word/2010/wordprocessingCanvas" xmlns:cx="http://schemas.microsoft.com/office/drawing/2014/chartex" xmlns:cx1="http://schemas.microsoft.com/office/drawing/2015/9/8/chartex" xmlns:cx2="http://schemas.microsoft.com/office/drawing/2015/10/21/chartex" xmlns:cx3="http://schemas.microsoft.com/office/drawing/2016/5/9/chartex" xmlns:cx4="http://schemas.microsoft.com/office/drawing/2016/5/10/chartex" xmlns:cx5="http://schemas.microsoft.com/office/drawing/2016/5/11/chartex" xmlns:cx6="http://schemas.microsoft.com/office/drawing/2016/5/12/chartex" xmlns:cx7="http://schemas.microsoft.com/office/drawing/2016/5/13/chartex" xmlns:cx8="http://schemas.microsoft.com/office/drawing/2016/5/14/chartex" xmlns:mc="http://schemas.openxmlformats.org/markup-compatibility/2006" xmlns:aink="http://schemas.microsoft.com/office/drawing/2016/ink" xmlns:am3d="http://schemas.microsoft.com/office/drawing/2017/model3d" xmlns:o="urn:schemas-microsoft-com:office:office" xmlns:oel="http://schemas.microsoft.com/office/2019/extlst" xmlns:r="http://schemas.openxmlformats.org/officeDocument/2006/relationships" xmlns:m="http://schemas.openxmlformats.org/officeDocument/2006/math" xmlns:v="urn:schemas-microsoft-com:vml" xmlns:wp14="http://schemas.microsoft.com/office/word/2010/wordprocessingDrawing" xmlns:wp="http://schemas.openxmlformats.org/drawingml/2006/wordprocessingDrawing" xmlns:w10="urn:schemas-microsoft-com:office:word" xmlns:w="http://schemas.openxmlformats.org/wordprocessingml/2006/main" xmlns:w14="http://schemas.microsoft.com/office/word/2010/wordml" xmlns:w15="http://schemas.microsoft.com/office/word/2012/wordml" xmlns:w16cex="http://schemas.microsoft.com/office/word/2018/wordml/cex" xmlns:w16cid="http://schemas.microsoft.com/office/word/2016/wordml/cid" xmlns:w16="http://schemas.microsoft.com/office/word/2018/wordml" xmlns:w16du="http://schemas.microsoft.com/office/word/2023/wordml/word16du" xmlns:w16sdtdh="http://schemas.microsoft.com/office/word/2020/wordml/sdtdatahash" xmlns:w16sdtfl="http://schemas.microsoft.com/office/word/2024/wordml/sdtformatlock" xmlns:w16se="http://schemas.microsoft.com/office/word/2015/wordml/symex" xmlns:wpg="http://schemas.microsoft.com/office/word/2010/wordprocessingGroup" xmlns:wpi="http://schemas.microsoft.com/office/word/2010/wordprocessingInk" xmlns:wne="http://schemas.microsoft.com/office/word/2006/wordml" xmlns:wps="http://schemas.microsoft.com/office/word/2010/wordprocessingShape" mc:Ignorable="w14 w15 w16se w16cid w16 w16cex w16sdtdh w16sdtfl w16du wp14">
+<w:document xmlns:wpc="http://schemas.microsoft.com/office/word/2010/wordprocessingCanvas" xmlns:cx="http://schemas.microsoft.com/office/drawing/2014/chartex" xmlns:cx1="http://schemas.microsoft.com/office/drawing/2015/9/8/chartex" xmlns:cx2="http://schemas.microsoft.com/office/drawing/2015/10/21/chartex" xmlns:cx3="http://schemas.microsoft.com/office/drawing/2016/5/9/chartex" xmlns:cx4="http://schemas.microsoft.com/office/drawing/2016/5/10/chartex" xmlns:cx5="http://schemas.microsoft.com/office/drawing/2016/5/11/chartex" xmlns:cx6="http://schemas.microsoft.com/office/drawing/2016/5/12/chartex" xmlns:cx7="http://schemas.microsoft.com/office/drawing/2016/5/13/chartex" xmlns:cx8="http://schemas.microsoft.com/office/drawing/2016/5/14/chartex" xmlns:mc="http://schemas.openxmlformats.org/markup-compatibility/2006" xmlns:aink="http://schemas.microsoft.com/office/drawing/2016/ink" xmlns:am3d="http://schemas.microsoft.com/office/drawing/2017/model3d" xmlns:o="urn:schemas-microsoft-com:office:office" xmlns:oel="http://schemas.microsoft.com/office/2019/extlst" xmlns:r="http://schemas.openxmlformats.org/officeDocument/2006/relationships" xmlns:m="http://schemas.openxmlformats.org/officeDocument/2006/math" xmlns:v="urn:schemas-microsoft-com:vml" xmlns:wp14="http://schemas.microsoft.com/office/word/2010/wordprocessingDrawing" xmlns:wp="http://schemas.openxmlformats.org/drawingml/2006/wordprocessingDrawing" xmlns:w10="urn:schemas-microsoft-com:office:word" xmlns:w="http://schemas.openxmlformats.org/wordprocessingml/2006/main" xmlns:w14="http://schemas.microsoft.com/office/word/2010/wordml" xmlns:w15="http://schemas.microsoft.com/office/word/2012/wordml" xmlns:w16cex="http://schemas.microsoft.com/office/word/2018/wordml/cex" xmlns:w16cid="http://schemas.microsoft.com/office/word/2016/wordml/cid" xmlns:w16="http://schemas.microsoft.com/office/word/2018/wordml" xmlns:w16du="http://schemas.microsoft.com/office/word/2023/wordml/word16du" xmlns:w16sdtdh="http://schemas.microsoft.com/office/word/2020/wordml/sdtdatahash" xmlns:w16se="http://schemas.microsoft.com/office/word/2015/wordml/symex" xmlns:wpg="http://schemas.microsoft.com/office/word/2010/wordprocessingGroup" xmlns:wpi="http://schemas.microsoft.com/office/word/2010/wordprocessingInk" xmlns:wne="http://schemas.microsoft.com/office/word/2006/wordml" xmlns:wps="http://schemas.microsoft.com/office/word/2010/wordprocessingShape" mc:Ignorable="w14 w15 w16se w16cid w16 w16cex w16sdtdh w16du wp14">
   <w:body>
     <w:p>
       <w:pPr>
@@ -189,6 +189,27 @@
     </w:p>
     <w:p>
       <w:pPr>
+        <w:spacing w:after="160" w:line="259" w:lineRule="auto"/>
+        <w:ind w:left="360"/>
+        <w:rPr>
+          <w:rFonts w:ascii="Arial" w:hAnsi="Arial" w:cs="Arial"/>
+          <w:bCs/>
+          <w:sz w:val="23"/>
+          <w:szCs w:val="23"/>
+        </w:rPr>
+      </w:pPr>
+      <w:r>
+        <w:rPr>
+          <w:rFonts w:ascii="Arial" w:hAnsi="Arial" w:cs="Arial"/>
+          <w:bCs/>
+          <w:sz w:val="23"/>
+          <w:szCs w:val="23"/>
+        </w:rPr>
+        <w:t xml:space="preserve">The general theme of my assignment is the economic, cultural, and legal impact that the invention of the Printing Press had on Western Civilization. </w:t>
+      </w:r>
+    </w:p>
+    <w:p>
+      <w:pPr>
         <w:numPr>
           <w:ilvl w:val="0"/>
           <w:numId w:val="4"/>
@@ -243,6 +264,27 @@
           <w:szCs w:val="23"/>
         </w:rPr>
         <w:t xml:space="preserve">: </w:t>
+      </w:r>
+    </w:p>
+    <w:p>
+      <w:pPr>
+        <w:spacing w:after="160" w:line="259" w:lineRule="auto"/>
+        <w:ind w:left="360"/>
+        <w:rPr>
+          <w:rFonts w:ascii="Arial" w:hAnsi="Arial" w:cs="Arial"/>
+          <w:bCs/>
+          <w:sz w:val="23"/>
+          <w:szCs w:val="23"/>
+        </w:rPr>
+      </w:pPr>
+      <w:r>
+        <w:rPr>
+          <w:rFonts w:ascii="Arial" w:hAnsi="Arial" w:cs="Arial"/>
+          <w:bCs/>
+          <w:sz w:val="23"/>
+          <w:szCs w:val="23"/>
+        </w:rPr>
+        <w:t xml:space="preserve">The specific topic I am researching is the business environment at the time of the invention of the Press, and what </w:t>
       </w:r>
     </w:p>
     <w:p>
@@ -1129,6 +1171,7 @@
                 <w:szCs w:val="23"/>
                 <w:lang w:eastAsia="en-CA"/>
               </w:rPr>
+              <w:lastRenderedPageBreak/>
               <w:t>Completion</w:t>
             </w:r>
           </w:p>
@@ -1553,7 +1596,7 @@
 </file>
 
 <file path=word/endnotes.xml><?xml version="1.0" encoding="utf-8"?>
-<w:endnotes xmlns:wpc="http://schemas.microsoft.com/office/word/2010/wordprocessingCanvas" xmlns:cx="http://schemas.microsoft.com/office/drawing/2014/chartex" xmlns:cx1="http://schemas.microsoft.com/office/drawing/2015/9/8/chartex" xmlns:cx2="http://schemas.microsoft.com/office/drawing/2015/10/21/chartex" xmlns:cx3="http://schemas.microsoft.com/office/drawing/2016/5/9/chartex" xmlns:cx4="http://schemas.microsoft.com/office/drawing/2016/5/10/chartex" xmlns:cx5="http://schemas.microsoft.com/office/drawing/2016/5/11/chartex" xmlns:cx6="http://schemas.microsoft.com/office/drawing/2016/5/12/chartex" xmlns:cx7="http://schemas.microsoft.com/office/drawing/2016/5/13/chartex" xmlns:cx8="http://schemas.microsoft.com/office/drawing/2016/5/14/chartex" xmlns:mc="http://schemas.openxmlformats.org/markup-compatibility/2006" xmlns:aink="http://schemas.microsoft.com/office/drawing/2016/ink" xmlns:am3d="http://schemas.microsoft.com/office/drawing/2017/model3d" xmlns:o="urn:schemas-microsoft-com:office:office" xmlns:oel="http://schemas.microsoft.com/office/2019/extlst" xmlns:r="http://schemas.openxmlformats.org/officeDocument/2006/relationships" xmlns:m="http://schemas.openxmlformats.org/officeDocument/2006/math" xmlns:v="urn:schemas-microsoft-com:vml" xmlns:wp14="http://schemas.microsoft.com/office/word/2010/wordprocessingDrawing" xmlns:wp="http://schemas.openxmlformats.org/drawingml/2006/wordprocessingDrawing" xmlns:w10="urn:schemas-microsoft-com:office:word" xmlns:w="http://schemas.openxmlformats.org/wordprocessingml/2006/main" xmlns:w14="http://schemas.microsoft.com/office/word/2010/wordml" xmlns:w15="http://schemas.microsoft.com/office/word/2012/wordml" xmlns:w16cex="http://schemas.microsoft.com/office/word/2018/wordml/cex" xmlns:w16cid="http://schemas.microsoft.com/office/word/2016/wordml/cid" xmlns:w16="http://schemas.microsoft.com/office/word/2018/wordml" xmlns:w16du="http://schemas.microsoft.com/office/word/2023/wordml/word16du" xmlns:w16sdtdh="http://schemas.microsoft.com/office/word/2020/wordml/sdtdatahash" xmlns:w16sdtfl="http://schemas.microsoft.com/office/word/2024/wordml/sdtformatlock" xmlns:w16se="http://schemas.microsoft.com/office/word/2015/wordml/symex" xmlns:wpg="http://schemas.microsoft.com/office/word/2010/wordprocessingGroup" xmlns:wpi="http://schemas.microsoft.com/office/word/2010/wordprocessingInk" xmlns:wne="http://schemas.microsoft.com/office/word/2006/wordml" xmlns:wps="http://schemas.microsoft.com/office/word/2010/wordprocessingShape" mc:Ignorable="w14 w15 w16se w16cid w16 w16cex w16sdtdh w16sdtfl w16du wp14">
+<w:endnotes xmlns:wpc="http://schemas.microsoft.com/office/word/2010/wordprocessingCanvas" xmlns:cx="http://schemas.microsoft.com/office/drawing/2014/chartex" xmlns:cx1="http://schemas.microsoft.com/office/drawing/2015/9/8/chartex" xmlns:cx2="http://schemas.microsoft.com/office/drawing/2015/10/21/chartex" xmlns:cx3="http://schemas.microsoft.com/office/drawing/2016/5/9/chartex" xmlns:cx4="http://schemas.microsoft.com/office/drawing/2016/5/10/chartex" xmlns:cx5="http://schemas.microsoft.com/office/drawing/2016/5/11/chartex" xmlns:cx6="http://schemas.microsoft.com/office/drawing/2016/5/12/chartex" xmlns:cx7="http://schemas.microsoft.com/office/drawing/2016/5/13/chartex" xmlns:cx8="http://schemas.microsoft.com/office/drawing/2016/5/14/chartex" xmlns:mc="http://schemas.openxmlformats.org/markup-compatibility/2006" xmlns:aink="http://schemas.microsoft.com/office/drawing/2016/ink" xmlns:am3d="http://schemas.microsoft.com/office/drawing/2017/model3d" xmlns:o="urn:schemas-microsoft-com:office:office" xmlns:oel="http://schemas.microsoft.com/office/2019/extlst" xmlns:r="http://schemas.openxmlformats.org/officeDocument/2006/relationships" xmlns:m="http://schemas.openxmlformats.org/officeDocument/2006/math" xmlns:v="urn:schemas-microsoft-com:vml" xmlns:wp14="http://schemas.microsoft.com/office/word/2010/wordprocessingDrawing" xmlns:wp="http://schemas.openxmlformats.org/drawingml/2006/wordprocessingDrawing" xmlns:w10="urn:schemas-microsoft-com:office:word" xmlns:w="http://schemas.openxmlformats.org/wordprocessingml/2006/main" xmlns:w14="http://schemas.microsoft.com/office/word/2010/wordml" xmlns:w15="http://schemas.microsoft.com/office/word/2012/wordml" xmlns:w16cex="http://schemas.microsoft.com/office/word/2018/wordml/cex" xmlns:w16cid="http://schemas.microsoft.com/office/word/2016/wordml/cid" xmlns:w16="http://schemas.microsoft.com/office/word/2018/wordml" xmlns:w16du="http://schemas.microsoft.com/office/word/2023/wordml/word16du" xmlns:w16sdtdh="http://schemas.microsoft.com/office/word/2020/wordml/sdtdatahash" xmlns:w16se="http://schemas.microsoft.com/office/word/2015/wordml/symex" xmlns:wpg="http://schemas.microsoft.com/office/word/2010/wordprocessingGroup" xmlns:wpi="http://schemas.microsoft.com/office/word/2010/wordprocessingInk" xmlns:wne="http://schemas.microsoft.com/office/word/2006/wordml" xmlns:wps="http://schemas.microsoft.com/office/word/2010/wordprocessingShape" mc:Ignorable="w14 w15 w16se w16cid w16 w16cex w16sdtdh w16du wp14">
   <w:endnote w:type="separator" w:id="-1">
     <w:p>
       <w:pPr>
@@ -1578,7 +1621,7 @@
 </file>
 
 <file path=word/footnotes.xml><?xml version="1.0" encoding="utf-8"?>
-<w:footnotes xmlns:wpc="http://schemas.microsoft.com/office/word/2010/wordprocessingCanvas" xmlns:cx="http://schemas.microsoft.com/office/drawing/2014/chartex" xmlns:cx1="http://schemas.microsoft.com/office/drawing/2015/9/8/chartex" xmlns:cx2="http://schemas.microsoft.com/office/drawing/2015/10/21/chartex" xmlns:cx3="http://schemas.microsoft.com/office/drawing/2016/5/9/chartex" xmlns:cx4="http://schemas.microsoft.com/office/drawing/2016/5/10/chartex" xmlns:cx5="http://schemas.microsoft.com/office/drawing/2016/5/11/chartex" xmlns:cx6="http://schemas.microsoft.com/office/drawing/2016/5/12/chartex" xmlns:cx7="http://schemas.microsoft.com/office/drawing/2016/5/13/chartex" xmlns:cx8="http://schemas.microsoft.com/office/drawing/2016/5/14/chartex" xmlns:mc="http://schemas.openxmlformats.org/markup-compatibility/2006" xmlns:aink="http://schemas.microsoft.com/office/drawing/2016/ink" xmlns:am3d="http://schemas.microsoft.com/office/drawing/2017/model3d" xmlns:o="urn:schemas-microsoft-com:office:office" xmlns:oel="http://schemas.microsoft.com/office/2019/extlst" xmlns:r="http://schemas.openxmlformats.org/officeDocument/2006/relationships" xmlns:m="http://schemas.openxmlformats.org/officeDocument/2006/math" xmlns:v="urn:schemas-microsoft-com:vml" xmlns:wp14="http://schemas.microsoft.com/office/word/2010/wordprocessingDrawing" xmlns:wp="http://schemas.openxmlformats.org/drawingml/2006/wordprocessingDrawing" xmlns:w10="urn:schemas-microsoft-com:office:word" xmlns:w="http://schemas.openxmlformats.org/wordprocessingml/2006/main" xmlns:w14="http://schemas.microsoft.com/office/word/2010/wordml" xmlns:w15="http://schemas.microsoft.com/office/word/2012/wordml" xmlns:w16cex="http://schemas.microsoft.com/office/word/2018/wordml/cex" xmlns:w16cid="http://schemas.microsoft.com/office/word/2016/wordml/cid" xmlns:w16="http://schemas.microsoft.com/office/word/2018/wordml" xmlns:w16du="http://schemas.microsoft.com/office/word/2023/wordml/word16du" xmlns:w16sdtdh="http://schemas.microsoft.com/office/word/2020/wordml/sdtdatahash" xmlns:w16sdtfl="http://schemas.microsoft.com/office/word/2024/wordml/sdtformatlock" xmlns:w16se="http://schemas.microsoft.com/office/word/2015/wordml/symex" xmlns:wpg="http://schemas.microsoft.com/office/word/2010/wordprocessingGroup" xmlns:wpi="http://schemas.microsoft.com/office/word/2010/wordprocessingInk" xmlns:wne="http://schemas.microsoft.com/office/word/2006/wordml" xmlns:wps="http://schemas.microsoft.com/office/word/2010/wordprocessingShape" mc:Ignorable="w14 w15 w16se w16cid w16 w16cex w16sdtdh w16sdtfl w16du wp14">
+<w:footnotes xmlns:wpc="http://schemas.microsoft.com/office/word/2010/wordprocessingCanvas" xmlns:cx="http://schemas.microsoft.com/office/drawing/2014/chartex" xmlns:cx1="http://schemas.microsoft.com/office/drawing/2015/9/8/chartex" xmlns:cx2="http://schemas.microsoft.com/office/drawing/2015/10/21/chartex" xmlns:cx3="http://schemas.microsoft.com/office/drawing/2016/5/9/chartex" xmlns:cx4="http://schemas.microsoft.com/office/drawing/2016/5/10/chartex" xmlns:cx5="http://schemas.microsoft.com/office/drawing/2016/5/11/chartex" xmlns:cx6="http://schemas.microsoft.com/office/drawing/2016/5/12/chartex" xmlns:cx7="http://schemas.microsoft.com/office/drawing/2016/5/13/chartex" xmlns:cx8="http://schemas.microsoft.com/office/drawing/2016/5/14/chartex" xmlns:mc="http://schemas.openxmlformats.org/markup-compatibility/2006" xmlns:aink="http://schemas.microsoft.com/office/drawing/2016/ink" xmlns:am3d="http://schemas.microsoft.com/office/drawing/2017/model3d" xmlns:o="urn:schemas-microsoft-com:office:office" xmlns:oel="http://schemas.microsoft.com/office/2019/extlst" xmlns:r="http://schemas.openxmlformats.org/officeDocument/2006/relationships" xmlns:m="http://schemas.openxmlformats.org/officeDocument/2006/math" xmlns:v="urn:schemas-microsoft-com:vml" xmlns:wp14="http://schemas.microsoft.com/office/word/2010/wordprocessingDrawing" xmlns:wp="http://schemas.openxmlformats.org/drawingml/2006/wordprocessingDrawing" xmlns:w10="urn:schemas-microsoft-com:office:word" xmlns:w="http://schemas.openxmlformats.org/wordprocessingml/2006/main" xmlns:w14="http://schemas.microsoft.com/office/word/2010/wordml" xmlns:w15="http://schemas.microsoft.com/office/word/2012/wordml" xmlns:w16cex="http://schemas.microsoft.com/office/word/2018/wordml/cex" xmlns:w16cid="http://schemas.microsoft.com/office/word/2016/wordml/cid" xmlns:w16="http://schemas.microsoft.com/office/word/2018/wordml" xmlns:w16du="http://schemas.microsoft.com/office/word/2023/wordml/word16du" xmlns:w16sdtdh="http://schemas.microsoft.com/office/word/2020/wordml/sdtdatahash" xmlns:w16se="http://schemas.microsoft.com/office/word/2015/wordml/symex" xmlns:wpg="http://schemas.microsoft.com/office/word/2010/wordprocessingGroup" xmlns:wpi="http://schemas.microsoft.com/office/word/2010/wordprocessingInk" xmlns:wne="http://schemas.microsoft.com/office/word/2006/wordml" xmlns:wps="http://schemas.microsoft.com/office/word/2010/wordprocessingShape" mc:Ignorable="w14 w15 w16se w16cid w16 w16cex w16sdtdh w16du wp14">
   <w:footnote w:type="separator" w:id="-1">
     <w:p>
       <w:pPr>
@@ -1603,7 +1646,7 @@
 </file>
 
 <file path=word/header1.xml><?xml version="1.0" encoding="utf-8"?>
-<w:hdr xmlns:wpc="http://schemas.microsoft.com/office/word/2010/wordprocessingCanvas" xmlns:cx="http://schemas.microsoft.com/office/drawing/2014/chartex" xmlns:cx1="http://schemas.microsoft.com/office/drawing/2015/9/8/chartex" xmlns:cx2="http://schemas.microsoft.com/office/drawing/2015/10/21/chartex" xmlns:cx3="http://schemas.microsoft.com/office/drawing/2016/5/9/chartex" xmlns:cx4="http://schemas.microsoft.com/office/drawing/2016/5/10/chartex" xmlns:cx5="http://schemas.microsoft.com/office/drawing/2016/5/11/chartex" xmlns:cx6="http://schemas.microsoft.com/office/drawing/2016/5/12/chartex" xmlns:cx7="http://schemas.microsoft.com/office/drawing/2016/5/13/chartex" xmlns:cx8="http://schemas.microsoft.com/office/drawing/2016/5/14/chartex" xmlns:mc="http://schemas.openxmlformats.org/markup-compatibility/2006" xmlns:aink="http://schemas.microsoft.com/office/drawing/2016/ink" xmlns:am3d="http://schemas.microsoft.com/office/drawing/2017/model3d" xmlns:o="urn:schemas-microsoft-com:office:office" xmlns:oel="http://schemas.microsoft.com/office/2019/extlst" xmlns:r="http://schemas.openxmlformats.org/officeDocument/2006/relationships" xmlns:m="http://schemas.openxmlformats.org/officeDocument/2006/math" xmlns:v="urn:schemas-microsoft-com:vml" xmlns:wp14="http://schemas.microsoft.com/office/word/2010/wordprocessingDrawing" xmlns:wp="http://schemas.openxmlformats.org/drawingml/2006/wordprocessingDrawing" xmlns:w10="urn:schemas-microsoft-com:office:word" xmlns:w="http://schemas.openxmlformats.org/wordprocessingml/2006/main" xmlns:w14="http://schemas.microsoft.com/office/word/2010/wordml" xmlns:w15="http://schemas.microsoft.com/office/word/2012/wordml" xmlns:w16cex="http://schemas.microsoft.com/office/word/2018/wordml/cex" xmlns:w16cid="http://schemas.microsoft.com/office/word/2016/wordml/cid" xmlns:w16="http://schemas.microsoft.com/office/word/2018/wordml" xmlns:w16du="http://schemas.microsoft.com/office/word/2023/wordml/word16du" xmlns:w16sdtdh="http://schemas.microsoft.com/office/word/2020/wordml/sdtdatahash" xmlns:w16sdtfl="http://schemas.microsoft.com/office/word/2024/wordml/sdtformatlock" xmlns:w16se="http://schemas.microsoft.com/office/word/2015/wordml/symex" xmlns:wpg="http://schemas.microsoft.com/office/word/2010/wordprocessingGroup" xmlns:wpi="http://schemas.microsoft.com/office/word/2010/wordprocessingInk" xmlns:wne="http://schemas.microsoft.com/office/word/2006/wordml" xmlns:wps="http://schemas.microsoft.com/office/word/2010/wordprocessingShape" mc:Ignorable="w14 w15 w16se w16cid w16 w16cex w16sdtdh w16sdtfl w16du wp14">
+<w:hdr xmlns:wpc="http://schemas.microsoft.com/office/word/2010/wordprocessingCanvas" xmlns:cx="http://schemas.microsoft.com/office/drawing/2014/chartex" xmlns:cx1="http://schemas.microsoft.com/office/drawing/2015/9/8/chartex" xmlns:cx2="http://schemas.microsoft.com/office/drawing/2015/10/21/chartex" xmlns:cx3="http://schemas.microsoft.com/office/drawing/2016/5/9/chartex" xmlns:cx4="http://schemas.microsoft.com/office/drawing/2016/5/10/chartex" xmlns:cx5="http://schemas.microsoft.com/office/drawing/2016/5/11/chartex" xmlns:cx6="http://schemas.microsoft.com/office/drawing/2016/5/12/chartex" xmlns:cx7="http://schemas.microsoft.com/office/drawing/2016/5/13/chartex" xmlns:cx8="http://schemas.microsoft.com/office/drawing/2016/5/14/chartex" xmlns:mc="http://schemas.openxmlformats.org/markup-compatibility/2006" xmlns:aink="http://schemas.microsoft.com/office/drawing/2016/ink" xmlns:am3d="http://schemas.microsoft.com/office/drawing/2017/model3d" xmlns:o="urn:schemas-microsoft-com:office:office" xmlns:oel="http://schemas.microsoft.com/office/2019/extlst" xmlns:r="http://schemas.openxmlformats.org/officeDocument/2006/relationships" xmlns:m="http://schemas.openxmlformats.org/officeDocument/2006/math" xmlns:v="urn:schemas-microsoft-com:vml" xmlns:wp14="http://schemas.microsoft.com/office/word/2010/wordprocessingDrawing" xmlns:wp="http://schemas.openxmlformats.org/drawingml/2006/wordprocessingDrawing" xmlns:w10="urn:schemas-microsoft-com:office:word" xmlns:w="http://schemas.openxmlformats.org/wordprocessingml/2006/main" xmlns:w14="http://schemas.microsoft.com/office/word/2010/wordml" xmlns:w15="http://schemas.microsoft.com/office/word/2012/wordml" xmlns:w16cex="http://schemas.microsoft.com/office/word/2018/wordml/cex" xmlns:w16cid="http://schemas.microsoft.com/office/word/2016/wordml/cid" xmlns:w16="http://schemas.microsoft.com/office/word/2018/wordml" xmlns:w16du="http://schemas.microsoft.com/office/word/2023/wordml/word16du" xmlns:w16sdtdh="http://schemas.microsoft.com/office/word/2020/wordml/sdtdatahash" xmlns:w16se="http://schemas.microsoft.com/office/word/2015/wordml/symex" xmlns:wpg="http://schemas.microsoft.com/office/word/2010/wordprocessingGroup" xmlns:wpi="http://schemas.microsoft.com/office/word/2010/wordprocessingInk" xmlns:wne="http://schemas.microsoft.com/office/word/2006/wordml" xmlns:wps="http://schemas.microsoft.com/office/word/2010/wordprocessingShape" mc:Ignorable="w14 w15 w16se w16cid w16 w16cex w16sdtdh w16du wp14">
   <w:p>
     <w:pPr>
       <w:tabs>
@@ -1637,7 +1680,7 @@
 </file>
 
 <file path=word/numbering.xml><?xml version="1.0" encoding="utf-8"?>
-<w:numbering xmlns:wpc="http://schemas.microsoft.com/office/word/2010/wordprocessingCanvas" xmlns:cx="http://schemas.microsoft.com/office/drawing/2014/chartex" xmlns:cx1="http://schemas.microsoft.com/office/drawing/2015/9/8/chartex" xmlns:cx2="http://schemas.microsoft.com/office/drawing/2015/10/21/chartex" xmlns:cx3="http://schemas.microsoft.com/office/drawing/2016/5/9/chartex" xmlns:cx4="http://schemas.microsoft.com/office/drawing/2016/5/10/chartex" xmlns:cx5="http://schemas.microsoft.com/office/drawing/2016/5/11/chartex" xmlns:cx6="http://schemas.microsoft.com/office/drawing/2016/5/12/chartex" xmlns:cx7="http://schemas.microsoft.com/office/drawing/2016/5/13/chartex" xmlns:cx8="http://schemas.microsoft.com/office/drawing/2016/5/14/chartex" xmlns:mc="http://schemas.openxmlformats.org/markup-compatibility/2006" xmlns:aink="http://schemas.microsoft.com/office/drawing/2016/ink" xmlns:am3d="http://schemas.microsoft.com/office/drawing/2017/model3d" xmlns:o="urn:schemas-microsoft-com:office:office" xmlns:oel="http://schemas.microsoft.com/office/2019/extlst" xmlns:r="http://schemas.openxmlformats.org/officeDocument/2006/relationships" xmlns:m="http://schemas.openxmlformats.org/officeDocument/2006/math" xmlns:v="urn:schemas-microsoft-com:vml" xmlns:wp14="http://schemas.microsoft.com/office/word/2010/wordprocessingDrawing" xmlns:wp="http://schemas.openxmlformats.org/drawingml/2006/wordprocessingDrawing" xmlns:w10="urn:schemas-microsoft-com:office:word" xmlns:w="http://schemas.openxmlformats.org/wordprocessingml/2006/main" xmlns:w14="http://schemas.microsoft.com/office/word/2010/wordml" xmlns:w15="http://schemas.microsoft.com/office/word/2012/wordml" xmlns:w16cex="http://schemas.microsoft.com/office/word/2018/wordml/cex" xmlns:w16cid="http://schemas.microsoft.com/office/word/2016/wordml/cid" xmlns:w16="http://schemas.microsoft.com/office/word/2018/wordml" xmlns:w16du="http://schemas.microsoft.com/office/word/2023/wordml/word16du" xmlns:w16sdtdh="http://schemas.microsoft.com/office/word/2020/wordml/sdtdatahash" xmlns:w16sdtfl="http://schemas.microsoft.com/office/word/2024/wordml/sdtformatlock" xmlns:w16se="http://schemas.microsoft.com/office/word/2015/wordml/symex" xmlns:wpg="http://schemas.microsoft.com/office/word/2010/wordprocessingGroup" xmlns:wpi="http://schemas.microsoft.com/office/word/2010/wordprocessingInk" xmlns:wne="http://schemas.microsoft.com/office/word/2006/wordml" xmlns:wps="http://schemas.microsoft.com/office/word/2010/wordprocessingShape" mc:Ignorable="w14 w15 w16se w16cid w16 w16cex w16sdtdh w16sdtfl w16du wp14">
+<w:numbering xmlns:wpc="http://schemas.microsoft.com/office/word/2010/wordprocessingCanvas" xmlns:cx="http://schemas.microsoft.com/office/drawing/2014/chartex" xmlns:cx1="http://schemas.microsoft.com/office/drawing/2015/9/8/chartex" xmlns:cx2="http://schemas.microsoft.com/office/drawing/2015/10/21/chartex" xmlns:cx3="http://schemas.microsoft.com/office/drawing/2016/5/9/chartex" xmlns:cx4="http://schemas.microsoft.com/office/drawing/2016/5/10/chartex" xmlns:cx5="http://schemas.microsoft.com/office/drawing/2016/5/11/chartex" xmlns:cx6="http://schemas.microsoft.com/office/drawing/2016/5/12/chartex" xmlns:cx7="http://schemas.microsoft.com/office/drawing/2016/5/13/chartex" xmlns:cx8="http://schemas.microsoft.com/office/drawing/2016/5/14/chartex" xmlns:mc="http://schemas.openxmlformats.org/markup-compatibility/2006" xmlns:aink="http://schemas.microsoft.com/office/drawing/2016/ink" xmlns:am3d="http://schemas.microsoft.com/office/drawing/2017/model3d" xmlns:o="urn:schemas-microsoft-com:office:office" xmlns:oel="http://schemas.microsoft.com/office/2019/extlst" xmlns:r="http://schemas.openxmlformats.org/officeDocument/2006/relationships" xmlns:m="http://schemas.openxmlformats.org/officeDocument/2006/math" xmlns:v="urn:schemas-microsoft-com:vml" xmlns:wp14="http://schemas.microsoft.com/office/word/2010/wordprocessingDrawing" xmlns:wp="http://schemas.openxmlformats.org/drawingml/2006/wordprocessingDrawing" xmlns:w10="urn:schemas-microsoft-com:office:word" xmlns:w="http://schemas.openxmlformats.org/wordprocessingml/2006/main" xmlns:w14="http://schemas.microsoft.com/office/word/2010/wordml" xmlns:w15="http://schemas.microsoft.com/office/word/2012/wordml" xmlns:w16cex="http://schemas.microsoft.com/office/word/2018/wordml/cex" xmlns:w16cid="http://schemas.microsoft.com/office/word/2016/wordml/cid" xmlns:w16="http://schemas.microsoft.com/office/word/2018/wordml" xmlns:w16du="http://schemas.microsoft.com/office/word/2023/wordml/word16du" xmlns:w16sdtdh="http://schemas.microsoft.com/office/word/2020/wordml/sdtdatahash" xmlns:w16se="http://schemas.microsoft.com/office/word/2015/wordml/symex" xmlns:wpg="http://schemas.microsoft.com/office/word/2010/wordprocessingGroup" xmlns:wpi="http://schemas.microsoft.com/office/word/2010/wordprocessingInk" xmlns:wne="http://schemas.microsoft.com/office/word/2006/wordml" xmlns:wps="http://schemas.microsoft.com/office/word/2010/wordprocessingShape" mc:Ignorable="w14 w15 w16se w16cid w16 w16cex w16sdtdh w16du wp14">
   <w:abstractNum w:abstractNumId="0" w15:restartNumberingAfterBreak="0">
     <w:nsid w:val="2A5B2640"/>
     <w:multiLevelType w:val="multilevel"/>
@@ -2061,7 +2104,7 @@
 </file>
 
 <file path=word/styles.xml><?xml version="1.0" encoding="utf-8"?>
-<w:styles xmlns:mc="http://schemas.openxmlformats.org/markup-compatibility/2006" xmlns:r="http://schemas.openxmlformats.org/officeDocument/2006/relationships" xmlns:w="http://schemas.openxmlformats.org/wordprocessingml/2006/main" xmlns:w14="http://schemas.microsoft.com/office/word/2010/wordml" xmlns:w15="http://schemas.microsoft.com/office/word/2012/wordml" xmlns:w16cex="http://schemas.microsoft.com/office/word/2018/wordml/cex" xmlns:w16cid="http://schemas.microsoft.com/office/word/2016/wordml/cid" xmlns:w16="http://schemas.microsoft.com/office/word/2018/wordml" xmlns:w16du="http://schemas.microsoft.com/office/word/2023/wordml/word16du" xmlns:w16sdtdh="http://schemas.microsoft.com/office/word/2020/wordml/sdtdatahash" xmlns:w16sdtfl="http://schemas.microsoft.com/office/word/2024/wordml/sdtformatlock" xmlns:w16se="http://schemas.microsoft.com/office/word/2015/wordml/symex" mc:Ignorable="w14 w15 w16se w16cid w16 w16cex w16sdtdh w16sdtfl w16du">
+<w:styles xmlns:mc="http://schemas.openxmlformats.org/markup-compatibility/2006" xmlns:r="http://schemas.openxmlformats.org/officeDocument/2006/relationships" xmlns:w="http://schemas.openxmlformats.org/wordprocessingml/2006/main" xmlns:w14="http://schemas.microsoft.com/office/word/2010/wordml" xmlns:w15="http://schemas.microsoft.com/office/word/2012/wordml" xmlns:w16cex="http://schemas.microsoft.com/office/word/2018/wordml/cex" xmlns:w16cid="http://schemas.microsoft.com/office/word/2016/wordml/cid" xmlns:w16="http://schemas.microsoft.com/office/word/2018/wordml" xmlns:w16du="http://schemas.microsoft.com/office/word/2023/wordml/word16du" xmlns:w16sdtdh="http://schemas.microsoft.com/office/word/2020/wordml/sdtdatahash" xmlns:w16se="http://schemas.microsoft.com/office/word/2015/wordml/symex" mc:Ignorable="w14 w15 w16se w16cid w16 w16cex w16sdtdh w16du">
   <w:docDefaults>
     <w:rPrDefault>
       <w:rPr>
@@ -2888,6 +2931,15 @@
 </file>
 
 <file path=customXml/item1.xml><?xml version="1.0" encoding="utf-8"?>
+<?mso-contentType ?>
+<FormTemplates xmlns="http://schemas.microsoft.com/sharepoint/v3/contenttype/forms">
+  <Display>DocumentLibraryForm</Display>
+  <Edit>DocumentLibraryForm</Edit>
+  <New>DocumentLibraryForm</New>
+</FormTemplates>
+</file>
+
+<file path=customXml/item2.xml><?xml version="1.0" encoding="utf-8"?>
 <ct:contentTypeSchema xmlns:ct="http://schemas.microsoft.com/office/2006/metadata/contentType" xmlns:ma="http://schemas.microsoft.com/office/2006/metadata/properties/metaAttributes" ct:_="" ma:_="" ma:contentTypeName="Document" ma:contentTypeID="0x010100BAFCE3EC0408C74383CEADAFD2E1EC14" ma:contentTypeVersion="12" ma:contentTypeDescription="Create a new document." ma:contentTypeScope="" ma:versionID="eb4e581736b496513a1693f510d0811a">
   <xsd:schema xmlns:xsd="http://www.w3.org/2001/XMLSchema" xmlns:xs="http://www.w3.org/2001/XMLSchema" xmlns:p="http://schemas.microsoft.com/office/2006/metadata/properties" xmlns:ns3="f63d7075-6e97-48f1-a67b-170c3a9ceb66" targetNamespace="http://schemas.microsoft.com/office/2006/metadata/properties" ma:root="true" ma:fieldsID="73f9b5d0131f5dfc4fff243595d59138" ns3:_="">
     <xsd:import namespace="f63d7075-6e97-48f1-a67b-170c3a9ceb66"/>
@@ -3083,15 +3135,6 @@
 </ct:contentTypeSchema>
 </file>
 
-<file path=customXml/item2.xml><?xml version="1.0" encoding="utf-8"?>
-<?mso-contentType ?>
-<FormTemplates xmlns="http://schemas.microsoft.com/sharepoint/v3/contenttype/forms">
-  <Display>DocumentLibraryForm</Display>
-  <Edit>DocumentLibraryForm</Edit>
-  <New>DocumentLibraryForm</New>
-</FormTemplates>
-</file>
-
 <file path=customXml/item3.xml><?xml version="1.0" encoding="utf-8"?>
 <p:properties xmlns:p="http://schemas.microsoft.com/office/2006/metadata/properties" xmlns:xsi="http://www.w3.org/2001/XMLSchema-instance" xmlns:pc="http://schemas.microsoft.com/office/infopath/2007/PartnerControls">
   <documentManagement/>
@@ -3099,6 +3142,14 @@
 </file>
 
 <file path=customXml/itemProps1.xml><?xml version="1.0" encoding="utf-8"?>
+<ds:datastoreItem xmlns:ds="http://schemas.openxmlformats.org/officeDocument/2006/customXml" ds:itemID="{A15C75AA-1CD3-4C54-B6E7-93D9C8932CDA}">
+  <ds:schemaRefs>
+    <ds:schemaRef ds:uri="http://schemas.microsoft.com/sharepoint/v3/contenttype/forms"/>
+  </ds:schemaRefs>
+</ds:datastoreItem>
+</file>
+
+<file path=customXml/itemProps2.xml><?xml version="1.0" encoding="utf-8"?>
 <ds:datastoreItem xmlns:ds="http://schemas.openxmlformats.org/officeDocument/2006/customXml" ds:itemID="{17706FF8-06FB-4E2A-ADD8-3B6FCA4CE906}">
   <ds:schemaRefs>
     <ds:schemaRef ds:uri="http://schemas.microsoft.com/office/2006/metadata/contentType"/>
@@ -3116,26 +3167,11 @@
 </ds:datastoreItem>
 </file>
 
-<file path=customXml/itemProps2.xml><?xml version="1.0" encoding="utf-8"?>
-<ds:datastoreItem xmlns:ds="http://schemas.openxmlformats.org/officeDocument/2006/customXml" ds:itemID="{A15C75AA-1CD3-4C54-B6E7-93D9C8932CDA}">
-  <ds:schemaRefs>
-    <ds:schemaRef ds:uri="http://schemas.microsoft.com/sharepoint/v3/contenttype/forms"/>
-  </ds:schemaRefs>
-</ds:datastoreItem>
-</file>
-
 <file path=customXml/itemProps3.xml><?xml version="1.0" encoding="utf-8"?>
 <ds:datastoreItem xmlns:ds="http://schemas.openxmlformats.org/officeDocument/2006/customXml" ds:itemID="{3F0ACDA5-9FBE-47D9-A0B0-5641D7D3B160}">
   <ds:schemaRefs>
-    <ds:schemaRef ds:uri="http://purl.org/dc/elements/1.1/"/>
-    <ds:schemaRef ds:uri="http://schemas.microsoft.com/office/2006/documentManagement/types"/>
-    <ds:schemaRef ds:uri="http://purl.org/dc/terms/"/>
-    <ds:schemaRef ds:uri="http://schemas.openxmlformats.org/package/2006/metadata/core-properties"/>
-    <ds:schemaRef ds:uri="http://purl.org/dc/dcmitype/"/>
+    <ds:schemaRef ds:uri="http://schemas.microsoft.com/office/2006/metadata/properties"/>
     <ds:schemaRef ds:uri="http://schemas.microsoft.com/office/infopath/2007/PartnerControls"/>
-    <ds:schemaRef ds:uri="f63d7075-6e97-48f1-a67b-170c3a9ceb66"/>
-    <ds:schemaRef ds:uri="http://schemas.microsoft.com/office/2006/metadata/properties"/>
-    <ds:schemaRef ds:uri="http://www.w3.org/XML/1998/namespace"/>
   </ds:schemaRefs>
 </ds:datastoreItem>
 </file>
</xml_diff>

<commit_message>
GNED 1437 - Finished the proposal for history
</commit_message>
<xml_diff>
--- a/College/0 - January 2025 - Classes/GNED 1437 - History of Western Civilization/ASSIGNMENT #1/A1-Proposal template W2025 (2).docx
+++ b/College/0 - January 2025 - Classes/GNED 1437 - History of Western Civilization/ASSIGNMENT #1/A1-Proposal template W2025 (2).docx
@@ -1,6 +1,6 @@
 
 <file path=word/document.xml><?xml version="1.0" encoding="utf-8"?>
-<w:document xmlns:wpc="http://schemas.microsoft.com/office/word/2010/wordprocessingCanvas" xmlns:cx="http://schemas.microsoft.com/office/drawing/2014/chartex" xmlns:cx1="http://schemas.microsoft.com/office/drawing/2015/9/8/chartex" xmlns:cx2="http://schemas.microsoft.com/office/drawing/2015/10/21/chartex" xmlns:cx3="http://schemas.microsoft.com/office/drawing/2016/5/9/chartex" xmlns:cx4="http://schemas.microsoft.com/office/drawing/2016/5/10/chartex" xmlns:cx5="http://schemas.microsoft.com/office/drawing/2016/5/11/chartex" xmlns:cx6="http://schemas.microsoft.com/office/drawing/2016/5/12/chartex" xmlns:cx7="http://schemas.microsoft.com/office/drawing/2016/5/13/chartex" xmlns:cx8="http://schemas.microsoft.com/office/drawing/2016/5/14/chartex" xmlns:mc="http://schemas.openxmlformats.org/markup-compatibility/2006" xmlns:aink="http://schemas.microsoft.com/office/drawing/2016/ink" xmlns:am3d="http://schemas.microsoft.com/office/drawing/2017/model3d" xmlns:o="urn:schemas-microsoft-com:office:office" xmlns:oel="http://schemas.microsoft.com/office/2019/extlst" xmlns:r="http://schemas.openxmlformats.org/officeDocument/2006/relationships" xmlns:m="http://schemas.openxmlformats.org/officeDocument/2006/math" xmlns:v="urn:schemas-microsoft-com:vml" xmlns:wp14="http://schemas.microsoft.com/office/word/2010/wordprocessingDrawing" xmlns:wp="http://schemas.openxmlformats.org/drawingml/2006/wordprocessingDrawing" xmlns:w10="urn:schemas-microsoft-com:office:word" xmlns:w="http://schemas.openxmlformats.org/wordprocessingml/2006/main" xmlns:w14="http://schemas.microsoft.com/office/word/2010/wordml" xmlns:w15="http://schemas.microsoft.com/office/word/2012/wordml" xmlns:w16cex="http://schemas.microsoft.com/office/word/2018/wordml/cex" xmlns:w16cid="http://schemas.microsoft.com/office/word/2016/wordml/cid" xmlns:w16="http://schemas.microsoft.com/office/word/2018/wordml" xmlns:w16du="http://schemas.microsoft.com/office/word/2023/wordml/word16du" xmlns:w16sdtdh="http://schemas.microsoft.com/office/word/2020/wordml/sdtdatahash" xmlns:w16se="http://schemas.microsoft.com/office/word/2015/wordml/symex" xmlns:wpg="http://schemas.microsoft.com/office/word/2010/wordprocessingGroup" xmlns:wpi="http://schemas.microsoft.com/office/word/2010/wordprocessingInk" xmlns:wne="http://schemas.microsoft.com/office/word/2006/wordml" xmlns:wps="http://schemas.microsoft.com/office/word/2010/wordprocessingShape" mc:Ignorable="w14 w15 w16se w16cid w16 w16cex w16sdtdh w16du wp14">
+<w:document xmlns:wpc="http://schemas.microsoft.com/office/word/2010/wordprocessingCanvas" xmlns:cx="http://schemas.microsoft.com/office/drawing/2014/chartex" xmlns:cx1="http://schemas.microsoft.com/office/drawing/2015/9/8/chartex" xmlns:cx2="http://schemas.microsoft.com/office/drawing/2015/10/21/chartex" xmlns:cx3="http://schemas.microsoft.com/office/drawing/2016/5/9/chartex" xmlns:cx4="http://schemas.microsoft.com/office/drawing/2016/5/10/chartex" xmlns:cx5="http://schemas.microsoft.com/office/drawing/2016/5/11/chartex" xmlns:cx6="http://schemas.microsoft.com/office/drawing/2016/5/12/chartex" xmlns:cx7="http://schemas.microsoft.com/office/drawing/2016/5/13/chartex" xmlns:cx8="http://schemas.microsoft.com/office/drawing/2016/5/14/chartex" xmlns:mc="http://schemas.openxmlformats.org/markup-compatibility/2006" xmlns:aink="http://schemas.microsoft.com/office/drawing/2016/ink" xmlns:am3d="http://schemas.microsoft.com/office/drawing/2017/model3d" xmlns:o="urn:schemas-microsoft-com:office:office" xmlns:oel="http://schemas.microsoft.com/office/2019/extlst" xmlns:r="http://schemas.openxmlformats.org/officeDocument/2006/relationships" xmlns:m="http://schemas.openxmlformats.org/officeDocument/2006/math" xmlns:v="urn:schemas-microsoft-com:vml" xmlns:wp14="http://schemas.microsoft.com/office/word/2010/wordprocessingDrawing" xmlns:wp="http://schemas.openxmlformats.org/drawingml/2006/wordprocessingDrawing" xmlns:w10="urn:schemas-microsoft-com:office:word" xmlns:w="http://schemas.openxmlformats.org/wordprocessingml/2006/main" xmlns:w14="http://schemas.microsoft.com/office/word/2010/wordml" xmlns:w15="http://schemas.microsoft.com/office/word/2012/wordml" xmlns:w16cex="http://schemas.microsoft.com/office/word/2018/wordml/cex" xmlns:w16cid="http://schemas.microsoft.com/office/word/2016/wordml/cid" xmlns:w16="http://schemas.microsoft.com/office/word/2018/wordml" xmlns:w16du="http://schemas.microsoft.com/office/word/2023/wordml/word16du" xmlns:w16sdtdh="http://schemas.microsoft.com/office/word/2020/wordml/sdtdatahash" xmlns:w16sdtfl="http://schemas.microsoft.com/office/word/2024/wordml/sdtformatlock" xmlns:w16se="http://schemas.microsoft.com/office/word/2015/wordml/symex" xmlns:wpg="http://schemas.microsoft.com/office/word/2010/wordprocessingGroup" xmlns:wpi="http://schemas.microsoft.com/office/word/2010/wordprocessingInk" xmlns:wne="http://schemas.microsoft.com/office/word/2006/wordml" xmlns:wps="http://schemas.microsoft.com/office/word/2010/wordprocessingShape" mc:Ignorable="w14 w15 w16se w16cid w16 w16cex w16sdtdh w16sdtfl w16du wp14">
   <w:body>
     <w:p>
       <w:pPr>
@@ -205,7 +205,79 @@
           <w:sz w:val="23"/>
           <w:szCs w:val="23"/>
         </w:rPr>
-        <w:t xml:space="preserve">The general theme of my assignment is the economic, cultural, and legal impact that the invention of the Printing Press had on Western Civilization. </w:t>
+        <w:t xml:space="preserve">The general theme of my </w:t>
+      </w:r>
+      <w:r>
+        <w:rPr>
+          <w:rFonts w:ascii="Arial" w:hAnsi="Arial" w:cs="Arial"/>
+          <w:bCs/>
+          <w:sz w:val="23"/>
+          <w:szCs w:val="23"/>
+        </w:rPr>
+        <w:t xml:space="preserve">assignment </w:t>
+      </w:r>
+      <w:r>
+        <w:rPr>
+          <w:rFonts w:ascii="Arial" w:hAnsi="Arial" w:cs="Arial"/>
+          <w:bCs/>
+          <w:sz w:val="23"/>
+          <w:szCs w:val="23"/>
+        </w:rPr>
+        <w:t xml:space="preserve">is </w:t>
+      </w:r>
+      <w:r>
+        <w:rPr>
+          <w:rFonts w:ascii="Arial" w:hAnsi="Arial" w:cs="Arial"/>
+          <w:bCs/>
+          <w:sz w:val="23"/>
+          <w:szCs w:val="23"/>
+        </w:rPr>
+        <w:t xml:space="preserve">to tell the origin story of the Printing Press, the legal battle </w:t>
+      </w:r>
+      <w:r>
+        <w:rPr>
+          <w:rFonts w:ascii="Arial" w:hAnsi="Arial" w:cs="Arial"/>
+          <w:bCs/>
+          <w:sz w:val="23"/>
+          <w:szCs w:val="23"/>
+        </w:rPr>
+        <w:t xml:space="preserve">that delivered </w:t>
+      </w:r>
+      <w:r>
+        <w:rPr>
+          <w:rFonts w:ascii="Arial" w:hAnsi="Arial" w:cs="Arial"/>
+          <w:bCs/>
+          <w:sz w:val="23"/>
+          <w:szCs w:val="23"/>
+        </w:rPr>
+        <w:t xml:space="preserve">the </w:t>
+      </w:r>
+      <w:r>
+        <w:rPr>
+          <w:rFonts w:ascii="Arial" w:hAnsi="Arial" w:cs="Arial"/>
+          <w:bCs/>
+          <w:sz w:val="23"/>
+          <w:szCs w:val="23"/>
+        </w:rPr>
+        <w:t>most impactful invention in Western History</w:t>
+      </w:r>
+      <w:r>
+        <w:rPr>
+          <w:rFonts w:ascii="Arial" w:hAnsi="Arial" w:cs="Arial"/>
+          <w:bCs/>
+          <w:sz w:val="23"/>
+          <w:szCs w:val="23"/>
+        </w:rPr>
+        <w:t xml:space="preserve"> out of the hands of its inventor, to its primary investor</w:t>
+      </w:r>
+      <w:r>
+        <w:rPr>
+          <w:rFonts w:ascii="Arial" w:hAnsi="Arial" w:cs="Arial"/>
+          <w:bCs/>
+          <w:sz w:val="23"/>
+          <w:szCs w:val="23"/>
+        </w:rPr>
+        <w:t xml:space="preserve">. </w:t>
       </w:r>
     </w:p>
     <w:p>
@@ -284,7 +356,27 @@
           <w:sz w:val="23"/>
           <w:szCs w:val="23"/>
         </w:rPr>
-        <w:t xml:space="preserve">The specific topic I am researching is the business environment at the time of the invention of the Press, and what </w:t>
+        <w:t xml:space="preserve">Specifically, I am looking at the origin of empirical “Authority”. Why do we attribute the Printing Press to Gutenberg, when it was Fust and </w:t>
+      </w:r>
+      <w:proofErr w:type="spellStart"/>
+      <w:r>
+        <w:rPr>
+          <w:rFonts w:ascii="Arial" w:hAnsi="Arial" w:cs="Arial"/>
+          <w:bCs/>
+          <w:sz w:val="23"/>
+          <w:szCs w:val="23"/>
+        </w:rPr>
+        <w:t>Schoeffer</w:t>
+      </w:r>
+      <w:proofErr w:type="spellEnd"/>
+      <w:r>
+        <w:rPr>
+          <w:rFonts w:ascii="Arial" w:hAnsi="Arial" w:cs="Arial"/>
+          <w:bCs/>
+          <w:sz w:val="23"/>
+          <w:szCs w:val="23"/>
+        </w:rPr>
+        <w:t xml:space="preserve"> who popularized the medium? The story itself, rooted in centuries of scholarly research, is dramatic and invites reflection on the impact of the printing press.</w:t>
       </w:r>
     </w:p>
     <w:p>
@@ -351,6 +443,43 @@
     </w:p>
     <w:p>
       <w:pPr>
+        <w:spacing w:after="160" w:line="259" w:lineRule="auto"/>
+        <w:ind w:left="360"/>
+        <w:rPr>
+          <w:rFonts w:ascii="Arial" w:hAnsi="Arial" w:cs="Arial"/>
+          <w:sz w:val="23"/>
+          <w:szCs w:val="23"/>
+        </w:rPr>
+      </w:pPr>
+      <w:r>
+        <w:rPr>
+          <w:rFonts w:ascii="Arial" w:hAnsi="Arial" w:cs="Arial"/>
+          <w:sz w:val="23"/>
+          <w:szCs w:val="23"/>
+        </w:rPr>
+        <w:t xml:space="preserve">I will be presenting this assignment as a hybrid story / essay / infographic. It will be submitted as a PDF that can be scrolled through like a </w:t>
+      </w:r>
+      <w:proofErr w:type="gramStart"/>
+      <w:r>
+        <w:rPr>
+          <w:rFonts w:ascii="Arial" w:hAnsi="Arial" w:cs="Arial"/>
+          <w:sz w:val="23"/>
+          <w:szCs w:val="23"/>
+        </w:rPr>
+        <w:t>document, but</w:t>
+      </w:r>
+      <w:proofErr w:type="gramEnd"/>
+      <w:r>
+        <w:rPr>
+          <w:rFonts w:ascii="Arial" w:hAnsi="Arial" w:cs="Arial"/>
+          <w:sz w:val="23"/>
+          <w:szCs w:val="23"/>
+        </w:rPr>
+        <w:t xml:space="preserve"> presented in a creative way that enhances the drama of the story.</w:t>
+      </w:r>
+    </w:p>
+    <w:p>
+      <w:pPr>
         <w:numPr>
           <w:ilvl w:val="0"/>
           <w:numId w:val="4"/>
@@ -453,6 +582,142 @@
         </w:rPr>
         <w:t xml:space="preserve">: </w:t>
       </w:r>
+      <w:r>
+        <w:rPr>
+          <w:rFonts w:ascii="Arial" w:hAnsi="Arial" w:cs="Arial"/>
+          <w:sz w:val="23"/>
+          <w:szCs w:val="23"/>
+        </w:rPr>
+        <w:t>[</w:t>
+      </w:r>
+      <w:hyperlink r:id="rId11" w:history="1">
+        <w:r>
+          <w:rPr>
+            <w:rStyle w:val="Hyperlink"/>
+            <w:rFonts w:ascii="Arial" w:hAnsi="Arial" w:cs="Arial"/>
+            <w:sz w:val="23"/>
+            <w:szCs w:val="23"/>
+          </w:rPr>
+          <w:t>Link</w:t>
+        </w:r>
+      </w:hyperlink>
+      <w:r>
+        <w:rPr>
+          <w:rFonts w:ascii="Arial" w:hAnsi="Arial" w:cs="Arial"/>
+          <w:sz w:val="23"/>
+          <w:szCs w:val="23"/>
+        </w:rPr>
+        <w:t>]</w:t>
+      </w:r>
+    </w:p>
+    <w:p>
+      <w:pPr>
+        <w:numPr>
+          <w:ilvl w:val="2"/>
+          <w:numId w:val="4"/>
+        </w:numPr>
+        <w:spacing w:after="160" w:line="259" w:lineRule="auto"/>
+        <w:rPr>
+          <w:rFonts w:ascii="Arial" w:hAnsi="Arial" w:cs="Arial"/>
+          <w:sz w:val="23"/>
+          <w:szCs w:val="23"/>
+        </w:rPr>
+      </w:pPr>
+      <w:proofErr w:type="spellStart"/>
+      <w:r>
+        <w:rPr>
+          <w:rFonts w:ascii="Helvetica" w:hAnsi="Helvetica"/>
+          <w:color w:val="262626"/>
+          <w:sz w:val="18"/>
+          <w:szCs w:val="18"/>
+          <w:shd w:val="clear" w:color="auto" w:fill="F5F5F5"/>
+        </w:rPr>
+        <w:t>Hillay</w:t>
+      </w:r>
+      <w:proofErr w:type="spellEnd"/>
+      <w:r>
+        <w:rPr>
+          <w:rFonts w:ascii="Helvetica" w:hAnsi="Helvetica"/>
+          <w:color w:val="262626"/>
+          <w:sz w:val="18"/>
+          <w:szCs w:val="18"/>
+          <w:shd w:val="clear" w:color="auto" w:fill="F5F5F5"/>
+        </w:rPr>
+        <w:t xml:space="preserve"> </w:t>
+      </w:r>
+      <w:proofErr w:type="spellStart"/>
+      <w:r>
+        <w:rPr>
+          <w:rFonts w:ascii="Helvetica" w:hAnsi="Helvetica"/>
+          <w:color w:val="262626"/>
+          <w:sz w:val="18"/>
+          <w:szCs w:val="18"/>
+          <w:shd w:val="clear" w:color="auto" w:fill="F5F5F5"/>
+        </w:rPr>
+        <w:t>Zmora</w:t>
+      </w:r>
+      <w:proofErr w:type="spellEnd"/>
+      <w:r>
+        <w:rPr>
+          <w:rFonts w:ascii="Helvetica" w:hAnsi="Helvetica"/>
+          <w:color w:val="262626"/>
+          <w:sz w:val="18"/>
+          <w:szCs w:val="18"/>
+          <w:shd w:val="clear" w:color="auto" w:fill="F5F5F5"/>
+        </w:rPr>
+        <w:t>. (1997). </w:t>
+      </w:r>
+      <w:r>
+        <w:rPr>
+          <w:rFonts w:ascii="Helvetica" w:hAnsi="Helvetica"/>
+          <w:i/>
+          <w:iCs/>
+          <w:color w:val="262626"/>
+          <w:sz w:val="18"/>
+          <w:szCs w:val="18"/>
+          <w:bdr w:val="none" w:sz="0" w:space="0" w:color="auto" w:frame="1"/>
+          <w:shd w:val="clear" w:color="auto" w:fill="F5F5F5"/>
+        </w:rPr>
+        <w:t xml:space="preserve">State and Nobility in Early Modern </w:t>
+      </w:r>
+      <w:proofErr w:type="gramStart"/>
+      <w:r>
+        <w:rPr>
+          <w:rFonts w:ascii="Helvetica" w:hAnsi="Helvetica"/>
+          <w:i/>
+          <w:iCs/>
+          <w:color w:val="262626"/>
+          <w:sz w:val="18"/>
+          <w:szCs w:val="18"/>
+          <w:bdr w:val="none" w:sz="0" w:space="0" w:color="auto" w:frame="1"/>
+          <w:shd w:val="clear" w:color="auto" w:fill="F5F5F5"/>
+        </w:rPr>
+        <w:t>Germany :</w:t>
+      </w:r>
+      <w:proofErr w:type="gramEnd"/>
+      <w:r>
+        <w:rPr>
+          <w:rFonts w:ascii="Helvetica" w:hAnsi="Helvetica"/>
+          <w:i/>
+          <w:iCs/>
+          <w:color w:val="262626"/>
+          <w:sz w:val="18"/>
+          <w:szCs w:val="18"/>
+          <w:bdr w:val="none" w:sz="0" w:space="0" w:color="auto" w:frame="1"/>
+          <w:shd w:val="clear" w:color="auto" w:fill="F5F5F5"/>
+        </w:rPr>
+        <w:t xml:space="preserve"> The Knightly Feud in Franconia, 1440–1567</w:t>
+      </w:r>
+      <w:r>
+        <w:rPr>
+          <w:rFonts w:ascii="Helvetica" w:hAnsi="Helvetica"/>
+          <w:color w:val="262626"/>
+          <w:sz w:val="18"/>
+          <w:szCs w:val="18"/>
+          <w:shd w:val="clear" w:color="auto" w:fill="F5F5F5"/>
+        </w:rPr>
+        <w:t>. Cambridge University Press.</w:t>
+      </w:r>
     </w:p>
     <w:p>
       <w:pPr>
@@ -516,6 +781,267 @@
         </w:rPr>
         <w:t xml:space="preserve">: </w:t>
       </w:r>
+      <w:r>
+        <w:rPr>
+          <w:rFonts w:ascii="Arial" w:hAnsi="Arial" w:cs="Arial"/>
+          <w:sz w:val="23"/>
+          <w:szCs w:val="23"/>
+        </w:rPr>
+        <w:t>[</w:t>
+      </w:r>
+      <w:hyperlink r:id="rId12" w:history="1">
+        <w:r>
+          <w:rPr>
+            <w:rStyle w:val="Hyperlink"/>
+            <w:rFonts w:ascii="Arial" w:hAnsi="Arial" w:cs="Arial"/>
+            <w:sz w:val="23"/>
+            <w:szCs w:val="23"/>
+          </w:rPr>
+          <w:t>Link</w:t>
+        </w:r>
+      </w:hyperlink>
+      <w:r>
+        <w:rPr>
+          <w:rFonts w:ascii="Arial" w:hAnsi="Arial" w:cs="Arial"/>
+          <w:sz w:val="23"/>
+          <w:szCs w:val="23"/>
+        </w:rPr>
+        <w:t>]</w:t>
+      </w:r>
+    </w:p>
+    <w:p>
+      <w:pPr>
+        <w:numPr>
+          <w:ilvl w:val="2"/>
+          <w:numId w:val="4"/>
+        </w:numPr>
+        <w:spacing w:after="160" w:line="259" w:lineRule="auto"/>
+        <w:rPr>
+          <w:rFonts w:ascii="Arial" w:hAnsi="Arial" w:cs="Arial"/>
+          <w:sz w:val="23"/>
+          <w:szCs w:val="23"/>
+        </w:rPr>
+      </w:pPr>
+      <w:r>
+        <w:rPr>
+          <w:rFonts w:ascii="Arial" w:hAnsi="Arial" w:cs="Arial"/>
+          <w:color w:val="222222"/>
+          <w:sz w:val="20"/>
+          <w:szCs w:val="20"/>
+          <w:shd w:val="clear" w:color="auto" w:fill="FFFFFF"/>
+        </w:rPr>
+        <w:t>Czaja, R. (2005). Patrician guilds in medieval towns on the Baltic coast. </w:t>
+      </w:r>
+      <w:r>
+        <w:rPr>
+          <w:rFonts w:ascii="Arial" w:hAnsi="Arial" w:cs="Arial"/>
+          <w:i/>
+          <w:iCs/>
+          <w:color w:val="222222"/>
+          <w:sz w:val="20"/>
+          <w:szCs w:val="20"/>
+          <w:shd w:val="clear" w:color="auto" w:fill="FFFFFF"/>
+        </w:rPr>
+        <w:t xml:space="preserve">Acta </w:t>
+      </w:r>
+      <w:proofErr w:type="spellStart"/>
+      <w:r>
+        <w:rPr>
+          <w:rFonts w:ascii="Arial" w:hAnsi="Arial" w:cs="Arial"/>
+          <w:i/>
+          <w:iCs/>
+          <w:color w:val="222222"/>
+          <w:sz w:val="20"/>
+          <w:szCs w:val="20"/>
+          <w:shd w:val="clear" w:color="auto" w:fill="FFFFFF"/>
+        </w:rPr>
+        <w:t>Poloniae</w:t>
+      </w:r>
+      <w:proofErr w:type="spellEnd"/>
+      <w:r>
+        <w:rPr>
+          <w:rFonts w:ascii="Arial" w:hAnsi="Arial" w:cs="Arial"/>
+          <w:i/>
+          <w:iCs/>
+          <w:color w:val="222222"/>
+          <w:sz w:val="20"/>
+          <w:szCs w:val="20"/>
+          <w:shd w:val="clear" w:color="auto" w:fill="FFFFFF"/>
+        </w:rPr>
+        <w:t xml:space="preserve"> </w:t>
+      </w:r>
+      <w:proofErr w:type="spellStart"/>
+      <w:r>
+        <w:rPr>
+          <w:rFonts w:ascii="Arial" w:hAnsi="Arial" w:cs="Arial"/>
+          <w:i/>
+          <w:iCs/>
+          <w:color w:val="222222"/>
+          <w:sz w:val="20"/>
+          <w:szCs w:val="20"/>
+          <w:shd w:val="clear" w:color="auto" w:fill="FFFFFF"/>
+        </w:rPr>
+        <w:t>Historica</w:t>
+      </w:r>
+      <w:proofErr w:type="spellEnd"/>
+      <w:r>
+        <w:rPr>
+          <w:rFonts w:ascii="Arial" w:hAnsi="Arial" w:cs="Arial"/>
+          <w:color w:val="222222"/>
+          <w:sz w:val="20"/>
+          <w:szCs w:val="20"/>
+          <w:shd w:val="clear" w:color="auto" w:fill="FFFFFF"/>
+        </w:rPr>
+        <w:t>, </w:t>
+      </w:r>
+      <w:r>
+        <w:rPr>
+          <w:rFonts w:ascii="Arial" w:hAnsi="Arial" w:cs="Arial"/>
+          <w:i/>
+          <w:iCs/>
+          <w:color w:val="222222"/>
+          <w:sz w:val="20"/>
+          <w:szCs w:val="20"/>
+          <w:shd w:val="clear" w:color="auto" w:fill="FFFFFF"/>
+        </w:rPr>
+        <w:t>92</w:t>
+      </w:r>
+      <w:r>
+        <w:rPr>
+          <w:rFonts w:ascii="Arial" w:hAnsi="Arial" w:cs="Arial"/>
+          <w:color w:val="222222"/>
+          <w:sz w:val="20"/>
+          <w:szCs w:val="20"/>
+          <w:shd w:val="clear" w:color="auto" w:fill="FFFFFF"/>
+        </w:rPr>
+        <w:t>, 31.</w:t>
+      </w:r>
+    </w:p>
+    <w:p>
+      <w:pPr>
+        <w:numPr>
+          <w:ilvl w:val="1"/>
+          <w:numId w:val="4"/>
+        </w:numPr>
+        <w:spacing w:after="160" w:line="259" w:lineRule="auto"/>
+        <w:rPr>
+          <w:rFonts w:ascii="Arial" w:hAnsi="Arial" w:cs="Arial"/>
+          <w:sz w:val="23"/>
+          <w:szCs w:val="23"/>
+        </w:rPr>
+      </w:pPr>
+      <w:r>
+        <w:rPr>
+          <w:rFonts w:ascii="Arial" w:hAnsi="Arial" w:cs="Arial"/>
+          <w:b/>
+          <w:sz w:val="23"/>
+          <w:szCs w:val="23"/>
+        </w:rPr>
+        <w:t>Website name, author &amp; year (if available):</w:t>
+      </w:r>
+      <w:r>
+        <w:rPr>
+          <w:rFonts w:ascii="Arial" w:hAnsi="Arial" w:cs="Arial"/>
+          <w:sz w:val="23"/>
+          <w:szCs w:val="23"/>
+        </w:rPr>
+        <w:t xml:space="preserve"> </w:t>
+      </w:r>
+    </w:p>
+    <w:p>
+      <w:pPr>
+        <w:numPr>
+          <w:ilvl w:val="2"/>
+          <w:numId w:val="4"/>
+        </w:numPr>
+        <w:spacing w:after="160" w:line="259" w:lineRule="auto"/>
+        <w:rPr>
+          <w:rFonts w:ascii="Arial" w:hAnsi="Arial" w:cs="Arial"/>
+          <w:sz w:val="23"/>
+          <w:szCs w:val="23"/>
+        </w:rPr>
+      </w:pPr>
+      <w:r>
+        <w:rPr>
+          <w:rFonts w:ascii="Arial" w:hAnsi="Arial" w:cs="Arial"/>
+          <w:b/>
+          <w:bCs/>
+          <w:sz w:val="23"/>
+          <w:szCs w:val="23"/>
+        </w:rPr>
+        <w:t>Website link</w:t>
+      </w:r>
+      <w:r>
+        <w:rPr>
+          <w:rFonts w:ascii="Arial" w:hAnsi="Arial" w:cs="Arial"/>
+          <w:sz w:val="23"/>
+          <w:szCs w:val="23"/>
+        </w:rPr>
+        <w:t xml:space="preserve">: </w:t>
+      </w:r>
+    </w:p>
+    <w:p>
+      <w:pPr>
+        <w:numPr>
+          <w:ilvl w:val="1"/>
+          <w:numId w:val="4"/>
+        </w:numPr>
+        <w:spacing w:after="160" w:line="259" w:lineRule="auto"/>
+        <w:rPr>
+          <w:rFonts w:ascii="Arial" w:hAnsi="Arial" w:cs="Arial"/>
+          <w:sz w:val="23"/>
+          <w:szCs w:val="23"/>
+        </w:rPr>
+      </w:pPr>
+      <w:r>
+        <w:rPr>
+          <w:rFonts w:ascii="Arial" w:hAnsi="Arial" w:cs="Arial"/>
+          <w:b/>
+          <w:sz w:val="23"/>
+          <w:szCs w:val="23"/>
+        </w:rPr>
+        <w:t>Website name, author &amp; year (if available):</w:t>
+      </w:r>
+      <w:r>
+        <w:rPr>
+          <w:rFonts w:ascii="Arial" w:hAnsi="Arial" w:cs="Arial"/>
+          <w:sz w:val="23"/>
+          <w:szCs w:val="23"/>
+        </w:rPr>
+        <w:t xml:space="preserve"> </w:t>
+      </w:r>
+    </w:p>
+    <w:p>
+      <w:pPr>
+        <w:numPr>
+          <w:ilvl w:val="2"/>
+          <w:numId w:val="4"/>
+        </w:numPr>
+        <w:spacing w:after="160" w:line="259" w:lineRule="auto"/>
+        <w:rPr>
+          <w:rFonts w:ascii="Arial" w:hAnsi="Arial" w:cs="Arial"/>
+          <w:sz w:val="23"/>
+          <w:szCs w:val="23"/>
+        </w:rPr>
+      </w:pPr>
+      <w:r>
+        <w:rPr>
+          <w:rFonts w:ascii="Arial" w:hAnsi="Arial" w:cs="Arial"/>
+          <w:b/>
+          <w:bCs/>
+          <w:sz w:val="23"/>
+          <w:szCs w:val="23"/>
+        </w:rPr>
+        <w:t>Website link</w:t>
+      </w:r>
+      <w:r>
+        <w:rPr>
+          <w:rFonts w:ascii="Arial" w:hAnsi="Arial" w:cs="Arial"/>
+          <w:sz w:val="23"/>
+          <w:szCs w:val="23"/>
+        </w:rPr>
+        <w:t xml:space="preserve">: </w:t>
+      </w:r>
     </w:p>
     <w:p>
       <w:pPr>
@@ -590,6 +1116,24 @@
         </w:rPr>
         <w:t xml:space="preserve">: </w:t>
       </w:r>
+      <w:r>
+        <w:rPr>
+          <w:rFonts w:ascii="Arial" w:hAnsi="Arial" w:cs="Arial"/>
+          <w:sz w:val="23"/>
+          <w:szCs w:val="23"/>
+        </w:rPr>
+        <w:t xml:space="preserve">Website published by the University Library of </w:t>
+      </w:r>
+      <w:proofErr w:type="spellStart"/>
+      <w:r>
+        <w:rPr>
+          <w:rFonts w:ascii="Arial" w:hAnsi="Arial" w:cs="Arial"/>
+          <w:sz w:val="23"/>
+          <w:szCs w:val="23"/>
+        </w:rPr>
+        <w:t>Gottinberg</w:t>
+      </w:r>
+      <w:proofErr w:type="spellEnd"/>
     </w:p>
     <w:p>
       <w:pPr>
@@ -622,6 +1166,197 @@
         </w:rPr>
         <w:t>:</w:t>
       </w:r>
+      <w:r>
+        <w:rPr>
+          <w:rFonts w:ascii="Arial" w:hAnsi="Arial" w:cs="Arial"/>
+          <w:sz w:val="23"/>
+          <w:szCs w:val="23"/>
+        </w:rPr>
+        <w:t xml:space="preserve"> </w:t>
+      </w:r>
+      <w:hyperlink r:id="rId13" w:history="1">
+        <w:r>
+          <w:rPr>
+            <w:rStyle w:val="Hyperlink"/>
+            <w:rFonts w:ascii="Arial" w:hAnsi="Arial" w:cs="Arial"/>
+            <w:sz w:val="23"/>
+            <w:szCs w:val="23"/>
+          </w:rPr>
+          <w:t>http://www.gutenbergdigital.de/gudi/eframes/index.htm</w:t>
+        </w:r>
+      </w:hyperlink>
+    </w:p>
+    <w:p>
+      <w:pPr>
+        <w:numPr>
+          <w:ilvl w:val="2"/>
+          <w:numId w:val="4"/>
+        </w:numPr>
+        <w:spacing w:after="160" w:line="259" w:lineRule="auto"/>
+        <w:rPr>
+          <w:rFonts w:ascii="Arial" w:hAnsi="Arial" w:cs="Arial"/>
+          <w:sz w:val="23"/>
+          <w:szCs w:val="23"/>
+        </w:rPr>
+      </w:pPr>
+      <w:r>
+        <w:fldChar w:fldCharType="begin"/>
+      </w:r>
+      <w:r>
+        <w:instrText xml:space="preserve"> INCLUDEPICTURE "http://www.gutenbergdigital.de/gudi/galerie/bilder/nav_e/nav_not.jpg" \* MERGEFORMATINET </w:instrText>
+      </w:r>
+      <w:r>
+        <w:fldChar w:fldCharType="separate"/>
+      </w:r>
+      <w:r>
+        <w:rPr>
+          <w:noProof/>
+        </w:rPr>
+        <w:drawing>
+          <wp:inline distT="0" distB="0" distL="0" distR="0" wp14:anchorId="7068F82A" wp14:editId="07907F49">
+            <wp:extent cx="5604510" cy="354965"/>
+            <wp:effectExtent l="0" t="0" r="0" b="635"/>
+            <wp:docPr id="1993151809" name="Picture 2" descr="Notarial Instrument"/>
+            <wp:cNvGraphicFramePr>
+              <a:graphicFrameLocks xmlns:a="http://schemas.openxmlformats.org/drawingml/2006/main" noChangeAspect="1"/>
+            </wp:cNvGraphicFramePr>
+            <a:graphic xmlns:a="http://schemas.openxmlformats.org/drawingml/2006/main">
+              <a:graphicData uri="http://schemas.openxmlformats.org/drawingml/2006/picture">
+                <pic:pic xmlns:pic="http://schemas.openxmlformats.org/drawingml/2006/picture">
+                  <pic:nvPicPr>
+                    <pic:cNvPr id="0" name="Picture 6" descr="Notarial Instrument"/>
+                    <pic:cNvPicPr>
+                      <a:picLocks noChangeAspect="1" noChangeArrowheads="1"/>
+                    </pic:cNvPicPr>
+                  </pic:nvPicPr>
+                  <pic:blipFill>
+                    <a:blip r:embed="rId14">
+                      <a:extLst>
+                        <a:ext uri="{28A0092B-C50C-407E-A947-70E740481C1C}">
+                          <a14:useLocalDpi xmlns:a14="http://schemas.microsoft.com/office/drawing/2010/main" val="0"/>
+                        </a:ext>
+                      </a:extLst>
+                    </a:blip>
+                    <a:srcRect/>
+                    <a:stretch>
+                      <a:fillRect/>
+                    </a:stretch>
+                  </pic:blipFill>
+                  <pic:spPr bwMode="auto">
+                    <a:xfrm>
+                      <a:off x="0" y="0"/>
+                      <a:ext cx="5604510" cy="354965"/>
+                    </a:xfrm>
+                    <a:prstGeom prst="rect">
+                      <a:avLst/>
+                    </a:prstGeom>
+                    <a:noFill/>
+                    <a:ln>
+                      <a:noFill/>
+                    </a:ln>
+                  </pic:spPr>
+                </pic:pic>
+              </a:graphicData>
+            </a:graphic>
+          </wp:inline>
+        </w:drawing>
+      </w:r>
+      <w:r>
+        <w:fldChar w:fldCharType="end"/>
+      </w:r>
+    </w:p>
+    <w:p>
+      <w:pPr>
+        <w:numPr>
+          <w:ilvl w:val="2"/>
+          <w:numId w:val="4"/>
+        </w:numPr>
+        <w:spacing w:after="160" w:line="259" w:lineRule="auto"/>
+        <w:rPr>
+          <w:rFonts w:ascii="Arial" w:hAnsi="Arial" w:cs="Arial"/>
+          <w:sz w:val="23"/>
+          <w:szCs w:val="23"/>
+        </w:rPr>
+      </w:pPr>
+      <w:r>
+        <w:rPr>
+          <w:noProof/>
+          <w:sz w:val="20"/>
+          <w:szCs w:val="20"/>
+        </w:rPr>
+        <w:lastRenderedPageBreak/>
+        <w:drawing>
+          <wp:anchor distT="0" distB="0" distL="0" distR="0" simplePos="0" relativeHeight="251658240" behindDoc="0" locked="0" layoutInCell="1" allowOverlap="0" wp14:anchorId="38DF4044" wp14:editId="6964C8A9">
+            <wp:simplePos x="0" y="0"/>
+            <wp:positionH relativeFrom="column">
+              <wp:posOffset>646692</wp:posOffset>
+            </wp:positionH>
+            <wp:positionV relativeFrom="line">
+              <wp:posOffset>22113</wp:posOffset>
+            </wp:positionV>
+            <wp:extent cx="4864100" cy="355600"/>
+            <wp:effectExtent l="0" t="0" r="0" b="0"/>
+            <wp:wrapSquare wrapText="bothSides"/>
+            <wp:docPr id="646582371" name="Picture 3"/>
+            <wp:cNvGraphicFramePr>
+              <a:graphicFrameLocks xmlns:a="http://schemas.openxmlformats.org/drawingml/2006/main" noChangeAspect="1"/>
+            </wp:cNvGraphicFramePr>
+            <a:graphic xmlns:a="http://schemas.openxmlformats.org/drawingml/2006/main">
+              <a:graphicData uri="http://schemas.openxmlformats.org/drawingml/2006/picture">
+                <pic:pic xmlns:pic="http://schemas.openxmlformats.org/drawingml/2006/picture">
+                  <pic:nvPicPr>
+                    <pic:cNvPr id="0" name="Picture 2"/>
+                    <pic:cNvPicPr>
+                      <a:picLocks noChangeAspect="1" noChangeArrowheads="1"/>
+                    </pic:cNvPicPr>
+                  </pic:nvPicPr>
+                  <pic:blipFill>
+                    <a:blip r:embed="rId15">
+                      <a:extLst>
+                        <a:ext uri="{28A0092B-C50C-407E-A947-70E740481C1C}">
+                          <a14:useLocalDpi xmlns:a14="http://schemas.microsoft.com/office/drawing/2010/main" val="0"/>
+                        </a:ext>
+                      </a:extLst>
+                    </a:blip>
+                    <a:srcRect/>
+                    <a:stretch>
+                      <a:fillRect/>
+                    </a:stretch>
+                  </pic:blipFill>
+                  <pic:spPr bwMode="auto">
+                    <a:xfrm>
+                      <a:off x="0" y="0"/>
+                      <a:ext cx="4864100" cy="355600"/>
+                    </a:xfrm>
+                    <a:prstGeom prst="rect">
+                      <a:avLst/>
+                    </a:prstGeom>
+                    <a:noFill/>
+                    <a:ln>
+                      <a:noFill/>
+                    </a:ln>
+                  </pic:spPr>
+                </pic:pic>
+              </a:graphicData>
+            </a:graphic>
+            <wp14:sizeRelH relativeFrom="page">
+              <wp14:pctWidth>0</wp14:pctWidth>
+            </wp14:sizeRelH>
+            <wp14:sizeRelV relativeFrom="page">
+              <wp14:pctHeight>0</wp14:pctHeight>
+            </wp14:sizeRelV>
+          </wp:anchor>
+        </w:drawing>
+      </w:r>
+      <w:r>
+        <w:rPr>
+          <w:rFonts w:ascii="Times" w:hAnsi="Times"/>
+          <w:color w:val="000000"/>
+          <w:sz w:val="27"/>
+          <w:szCs w:val="27"/>
+        </w:rPr>
+        <w:br w:type="textWrapping" w:clear="all"/>
+      </w:r>
     </w:p>
     <w:p>
       <w:pPr>
@@ -654,6 +1389,104 @@
         </w:rPr>
         <w:t xml:space="preserve">: </w:t>
       </w:r>
+      <w:r>
+        <w:rPr>
+          <w:rFonts w:ascii="Arial" w:hAnsi="Arial" w:cs="Arial"/>
+          <w:sz w:val="23"/>
+          <w:szCs w:val="23"/>
+        </w:rPr>
+        <w:t xml:space="preserve">Gutenberg’s native city of Mainz as depicted in a late-fifteenth-century woodcut. Detail from Wilhelm </w:t>
+      </w:r>
+      <w:proofErr w:type="spellStart"/>
+      <w:r>
+        <w:rPr>
+          <w:rFonts w:ascii="Arial" w:hAnsi="Arial" w:cs="Arial"/>
+          <w:sz w:val="23"/>
+          <w:szCs w:val="23"/>
+        </w:rPr>
+        <w:t>Pleydenwurff</w:t>
+      </w:r>
+      <w:proofErr w:type="spellEnd"/>
+      <w:r>
+        <w:rPr>
+          <w:rFonts w:ascii="Arial" w:hAnsi="Arial" w:cs="Arial"/>
+          <w:sz w:val="23"/>
+          <w:szCs w:val="23"/>
+        </w:rPr>
+        <w:t xml:space="preserve">, Hartmann </w:t>
+      </w:r>
+      <w:proofErr w:type="spellStart"/>
+      <w:r>
+        <w:rPr>
+          <w:rFonts w:ascii="Arial" w:hAnsi="Arial" w:cs="Arial"/>
+          <w:sz w:val="23"/>
+          <w:szCs w:val="23"/>
+        </w:rPr>
+        <w:t>Schedel</w:t>
+      </w:r>
+      <w:proofErr w:type="spellEnd"/>
+      <w:r>
+        <w:rPr>
+          <w:rFonts w:ascii="Arial" w:hAnsi="Arial" w:cs="Arial"/>
+          <w:sz w:val="23"/>
+          <w:szCs w:val="23"/>
+        </w:rPr>
+        <w:t xml:space="preserve">, and Michael </w:t>
+      </w:r>
+      <w:proofErr w:type="spellStart"/>
+      <w:r>
+        <w:rPr>
+          <w:rFonts w:ascii="Arial" w:hAnsi="Arial" w:cs="Arial"/>
+          <w:sz w:val="23"/>
+          <w:szCs w:val="23"/>
+        </w:rPr>
+        <w:t>Wolgemut</w:t>
+      </w:r>
+      <w:proofErr w:type="spellEnd"/>
+      <w:r>
+        <w:rPr>
+          <w:rFonts w:ascii="Arial" w:hAnsi="Arial" w:cs="Arial"/>
+          <w:sz w:val="23"/>
+          <w:szCs w:val="23"/>
+        </w:rPr>
+        <w:t xml:space="preserve">, The Nuremberg Chronicle. Anton </w:t>
+      </w:r>
+      <w:proofErr w:type="spellStart"/>
+      <w:r>
+        <w:rPr>
+          <w:rFonts w:ascii="Arial" w:hAnsi="Arial" w:cs="Arial"/>
+          <w:sz w:val="23"/>
+          <w:szCs w:val="23"/>
+        </w:rPr>
+        <w:t>Koberger</w:t>
+      </w:r>
+      <w:proofErr w:type="spellEnd"/>
+      <w:r>
+        <w:rPr>
+          <w:rFonts w:ascii="Arial" w:hAnsi="Arial" w:cs="Arial"/>
+          <w:sz w:val="23"/>
+          <w:szCs w:val="23"/>
+        </w:rPr>
+        <w:t xml:space="preserve"> for Sebald Schreyer and Sebastian </w:t>
+      </w:r>
+      <w:proofErr w:type="spellStart"/>
+      <w:r>
+        <w:rPr>
+          <w:rFonts w:ascii="Arial" w:hAnsi="Arial" w:cs="Arial"/>
+          <w:sz w:val="23"/>
+          <w:szCs w:val="23"/>
+        </w:rPr>
+        <w:t>Kammermeister</w:t>
+      </w:r>
+      <w:proofErr w:type="spellEnd"/>
+      <w:r>
+        <w:rPr>
+          <w:rFonts w:ascii="Arial" w:hAnsi="Arial" w:cs="Arial"/>
+          <w:sz w:val="23"/>
+          <w:szCs w:val="23"/>
+        </w:rPr>
+        <w:t>, 1493. Rare Books and Special Collections Division.</w:t>
+      </w:r>
     </w:p>
     <w:p>
       <w:pPr>
@@ -686,6 +1519,22 @@
         </w:rPr>
         <w:t>:</w:t>
       </w:r>
+      <w:r>
+        <w:rPr>
+          <w:rFonts w:ascii="Arial" w:hAnsi="Arial" w:cs="Arial"/>
+          <w:sz w:val="23"/>
+          <w:szCs w:val="23"/>
+        </w:rPr>
+        <w:t xml:space="preserve"> </w:t>
+      </w:r>
+      <w:r>
+        <w:rPr>
+          <w:rFonts w:ascii="Arial" w:hAnsi="Arial" w:cs="Arial"/>
+          <w:sz w:val="23"/>
+          <w:szCs w:val="23"/>
+        </w:rPr>
+        <w:t>https://www.loc.gov/item/2021666735</w:t>
+      </w:r>
     </w:p>
     <w:p>
       <w:pPr>
@@ -718,6 +1567,32 @@
         </w:rPr>
         <w:t xml:space="preserve">: </w:t>
       </w:r>
+      <w:r>
+        <w:rPr>
+          <w:rFonts w:ascii="Arial" w:hAnsi="Arial" w:cs="Arial"/>
+          <w:sz w:val="23"/>
+          <w:szCs w:val="23"/>
+        </w:rPr>
+        <w:t xml:space="preserve">What Gutenberg did after the lawsuit. The technique he invented helped </w:t>
+      </w:r>
+      <w:proofErr w:type="gramStart"/>
+      <w:r>
+        <w:rPr>
+          <w:rFonts w:ascii="Arial" w:hAnsi="Arial" w:cs="Arial"/>
+          <w:sz w:val="23"/>
+          <w:szCs w:val="23"/>
+        </w:rPr>
+        <w:t>map-makers</w:t>
+      </w:r>
+      <w:proofErr w:type="gramEnd"/>
+      <w:r>
+        <w:rPr>
+          <w:rFonts w:ascii="Arial" w:hAnsi="Arial" w:cs="Arial"/>
+          <w:sz w:val="23"/>
+          <w:szCs w:val="23"/>
+        </w:rPr>
+        <w:t xml:space="preserve"> later on</w:t>
+      </w:r>
     </w:p>
     <w:p>
       <w:pPr>
@@ -750,6 +1625,22 @@
         </w:rPr>
         <w:t>:</w:t>
       </w:r>
+      <w:r>
+        <w:rPr>
+          <w:rFonts w:ascii="Arial" w:hAnsi="Arial" w:cs="Arial"/>
+          <w:sz w:val="23"/>
+          <w:szCs w:val="23"/>
+        </w:rPr>
+        <w:t xml:space="preserve"> </w:t>
+      </w:r>
+      <w:r>
+        <w:rPr>
+          <w:rFonts w:ascii="Arial" w:hAnsi="Arial" w:cs="Arial"/>
+          <w:sz w:val="23"/>
+          <w:szCs w:val="23"/>
+        </w:rPr>
+        <w:t>https://dpul.princeton.edu/gutenberg/feature/the-catholicon-press</w:t>
+      </w:r>
     </w:p>
     <w:p>
       <w:pPr>
@@ -782,6 +1673,14 @@
         </w:rPr>
         <w:t xml:space="preserve">: </w:t>
       </w:r>
+      <w:r>
+        <w:rPr>
+          <w:rFonts w:ascii="Arial" w:hAnsi="Arial" w:cs="Arial"/>
+          <w:sz w:val="23"/>
+          <w:szCs w:val="23"/>
+        </w:rPr>
+        <w:t>A piece of type contemporary to Gutenberg</w:t>
+      </w:r>
     </w:p>
     <w:p>
       <w:pPr>
@@ -814,6 +1713,22 @@
         </w:rPr>
         <w:t>:</w:t>
       </w:r>
+      <w:r>
+        <w:rPr>
+          <w:rFonts w:ascii="Arial" w:hAnsi="Arial" w:cs="Arial"/>
+          <w:sz w:val="23"/>
+          <w:szCs w:val="23"/>
+        </w:rPr>
+        <w:t xml:space="preserve"> </w:t>
+      </w:r>
+      <w:r>
+        <w:rPr>
+          <w:rFonts w:ascii="Arial" w:hAnsi="Arial" w:cs="Arial"/>
+          <w:sz w:val="23"/>
+          <w:szCs w:val="23"/>
+        </w:rPr>
+        <w:t>https://dpul.princeton.edu/gutenberg/catalog/tm70n051c</w:t>
+      </w:r>
     </w:p>
     <w:p>
       <w:pPr>
@@ -846,6 +1761,30 @@
         </w:rPr>
         <w:t xml:space="preserve">: </w:t>
       </w:r>
+      <w:r>
+        <w:rPr>
+          <w:rFonts w:ascii="Arial" w:hAnsi="Arial" w:cs="Arial"/>
+          <w:sz w:val="23"/>
+          <w:szCs w:val="23"/>
+        </w:rPr>
+        <w:t>Letters of indulgence</w:t>
+      </w:r>
+      <w:r>
+        <w:rPr>
+          <w:rFonts w:ascii="Arial" w:hAnsi="Arial" w:cs="Arial"/>
+          <w:sz w:val="23"/>
+          <w:szCs w:val="23"/>
+        </w:rPr>
+        <w:t xml:space="preserve"> - </w:t>
+      </w:r>
+      <w:r>
+        <w:rPr>
+          <w:rFonts w:ascii="Arial" w:hAnsi="Arial" w:cs="Arial"/>
+          <w:sz w:val="23"/>
+          <w:szCs w:val="23"/>
+        </w:rPr>
+        <w:t>Early printed materials and objects of dispute during the Reformation</w:t>
+      </w:r>
     </w:p>
     <w:p>
       <w:pPr>
@@ -878,6 +1817,22 @@
         </w:rPr>
         <w:t>:</w:t>
       </w:r>
+      <w:r>
+        <w:rPr>
+          <w:rFonts w:ascii="Arial" w:hAnsi="Arial" w:cs="Arial"/>
+          <w:sz w:val="23"/>
+          <w:szCs w:val="23"/>
+        </w:rPr>
+        <w:t xml:space="preserve"> </w:t>
+      </w:r>
+      <w:r>
+        <w:rPr>
+          <w:rFonts w:ascii="Arial" w:hAnsi="Arial" w:cs="Arial"/>
+          <w:sz w:val="23"/>
+          <w:szCs w:val="23"/>
+        </w:rPr>
+        <w:t>https://mediengeschichte.dnb.de/DBSMZBN/Content/EN/Printing/04-ablassbriefe-en.html</w:t>
+      </w:r>
     </w:p>
     <w:p>
       <w:pPr>
@@ -909,6 +1864,72 @@
           <w:szCs w:val="23"/>
         </w:rPr>
         <w:t xml:space="preserve">: </w:t>
+      </w:r>
+    </w:p>
+    <w:p>
+      <w:pPr>
+        <w:spacing w:after="160" w:line="259" w:lineRule="auto"/>
+        <w:ind w:left="360"/>
+        <w:rPr>
+          <w:rFonts w:ascii="Arial" w:hAnsi="Arial" w:cs="Arial"/>
+          <w:bCs/>
+          <w:sz w:val="23"/>
+          <w:szCs w:val="23"/>
+        </w:rPr>
+      </w:pPr>
+      <w:r>
+        <w:rPr>
+          <w:rFonts w:ascii="Arial" w:hAnsi="Arial" w:cs="Arial"/>
+          <w:bCs/>
+          <w:sz w:val="23"/>
+          <w:szCs w:val="23"/>
+        </w:rPr>
+        <w:t xml:space="preserve">I am feeling a bit </w:t>
+      </w:r>
+      <w:r>
+        <w:rPr>
+          <w:rFonts w:ascii="Arial" w:hAnsi="Arial" w:cs="Arial"/>
+          <w:bCs/>
+          <w:sz w:val="23"/>
+          <w:szCs w:val="23"/>
+        </w:rPr>
+        <w:t>hesitant to</w:t>
+      </w:r>
+      <w:r>
+        <w:rPr>
+          <w:rFonts w:ascii="Arial" w:hAnsi="Arial" w:cs="Arial"/>
+          <w:bCs/>
+          <w:sz w:val="23"/>
+          <w:szCs w:val="23"/>
+        </w:rPr>
+        <w:t xml:space="preserve"> submit something that does not quite hit the mark / purpose of the assignment. I am confident in creating a narrative-like story to reveal the origins and consequences of the Gutenberg Press lawsuit. Once I make the right connections in the material, it will be fine</w:t>
+      </w:r>
+      <w:r>
+        <w:rPr>
+          <w:rFonts w:ascii="Arial" w:hAnsi="Arial" w:cs="Arial"/>
+          <w:bCs/>
+          <w:sz w:val="23"/>
+          <w:szCs w:val="23"/>
+        </w:rPr>
+        <w:t>. I want to</w:t>
+      </w:r>
+      <w:r>
+        <w:rPr>
+          <w:rFonts w:ascii="Arial" w:hAnsi="Arial" w:cs="Arial"/>
+          <w:bCs/>
+          <w:sz w:val="23"/>
+          <w:szCs w:val="23"/>
+        </w:rPr>
+        <w:t xml:space="preserve"> tell the origin story, and weave in the impact of the press without biting off more research than I can chew. </w:t>
+      </w:r>
+      <w:r>
+        <w:rPr>
+          <w:rFonts w:ascii="Arial" w:hAnsi="Arial" w:cs="Arial"/>
+          <w:bCs/>
+          <w:sz w:val="23"/>
+          <w:szCs w:val="23"/>
+        </w:rPr>
+        <w:t xml:space="preserve">There is a lot of research though, and I anticipate finding more sources to support the writing. </w:t>
       </w:r>
     </w:p>
     <w:p>
@@ -1171,7 +2192,6 @@
                 <w:szCs w:val="23"/>
                 <w:lang w:eastAsia="en-CA"/>
               </w:rPr>
-              <w:lastRenderedPageBreak/>
               <w:t>Completion</w:t>
             </w:r>
           </w:p>
@@ -1585,7 +2605,7 @@
       </w:pPr>
     </w:p>
     <w:sectPr>
-      <w:headerReference w:type="default" r:id="rId10"/>
+      <w:headerReference w:type="default" r:id="rId16"/>
       <w:pgSz w:w="12240" w:h="15840"/>
       <w:pgMar w:top="720" w:right="720" w:bottom="720" w:left="720" w:header="708" w:footer="708" w:gutter="0"/>
       <w:cols w:space="708"/>
@@ -1596,7 +2616,7 @@
 </file>
 
 <file path=word/endnotes.xml><?xml version="1.0" encoding="utf-8"?>
-<w:endnotes xmlns:wpc="http://schemas.microsoft.com/office/word/2010/wordprocessingCanvas" xmlns:cx="http://schemas.microsoft.com/office/drawing/2014/chartex" xmlns:cx1="http://schemas.microsoft.com/office/drawing/2015/9/8/chartex" xmlns:cx2="http://schemas.microsoft.com/office/drawing/2015/10/21/chartex" xmlns:cx3="http://schemas.microsoft.com/office/drawing/2016/5/9/chartex" xmlns:cx4="http://schemas.microsoft.com/office/drawing/2016/5/10/chartex" xmlns:cx5="http://schemas.microsoft.com/office/drawing/2016/5/11/chartex" xmlns:cx6="http://schemas.microsoft.com/office/drawing/2016/5/12/chartex" xmlns:cx7="http://schemas.microsoft.com/office/drawing/2016/5/13/chartex" xmlns:cx8="http://schemas.microsoft.com/office/drawing/2016/5/14/chartex" xmlns:mc="http://schemas.openxmlformats.org/markup-compatibility/2006" xmlns:aink="http://schemas.microsoft.com/office/drawing/2016/ink" xmlns:am3d="http://schemas.microsoft.com/office/drawing/2017/model3d" xmlns:o="urn:schemas-microsoft-com:office:office" xmlns:oel="http://schemas.microsoft.com/office/2019/extlst" xmlns:r="http://schemas.openxmlformats.org/officeDocument/2006/relationships" xmlns:m="http://schemas.openxmlformats.org/officeDocument/2006/math" xmlns:v="urn:schemas-microsoft-com:vml" xmlns:wp14="http://schemas.microsoft.com/office/word/2010/wordprocessingDrawing" xmlns:wp="http://schemas.openxmlformats.org/drawingml/2006/wordprocessingDrawing" xmlns:w10="urn:schemas-microsoft-com:office:word" xmlns:w="http://schemas.openxmlformats.org/wordprocessingml/2006/main" xmlns:w14="http://schemas.microsoft.com/office/word/2010/wordml" xmlns:w15="http://schemas.microsoft.com/office/word/2012/wordml" xmlns:w16cex="http://schemas.microsoft.com/office/word/2018/wordml/cex" xmlns:w16cid="http://schemas.microsoft.com/office/word/2016/wordml/cid" xmlns:w16="http://schemas.microsoft.com/office/word/2018/wordml" xmlns:w16du="http://schemas.microsoft.com/office/word/2023/wordml/word16du" xmlns:w16sdtdh="http://schemas.microsoft.com/office/word/2020/wordml/sdtdatahash" xmlns:w16se="http://schemas.microsoft.com/office/word/2015/wordml/symex" xmlns:wpg="http://schemas.microsoft.com/office/word/2010/wordprocessingGroup" xmlns:wpi="http://schemas.microsoft.com/office/word/2010/wordprocessingInk" xmlns:wne="http://schemas.microsoft.com/office/word/2006/wordml" xmlns:wps="http://schemas.microsoft.com/office/word/2010/wordprocessingShape" mc:Ignorable="w14 w15 w16se w16cid w16 w16cex w16sdtdh w16du wp14">
+<w:endnotes xmlns:wpc="http://schemas.microsoft.com/office/word/2010/wordprocessingCanvas" xmlns:cx="http://schemas.microsoft.com/office/drawing/2014/chartex" xmlns:cx1="http://schemas.microsoft.com/office/drawing/2015/9/8/chartex" xmlns:cx2="http://schemas.microsoft.com/office/drawing/2015/10/21/chartex" xmlns:cx3="http://schemas.microsoft.com/office/drawing/2016/5/9/chartex" xmlns:cx4="http://schemas.microsoft.com/office/drawing/2016/5/10/chartex" xmlns:cx5="http://schemas.microsoft.com/office/drawing/2016/5/11/chartex" xmlns:cx6="http://schemas.microsoft.com/office/drawing/2016/5/12/chartex" xmlns:cx7="http://schemas.microsoft.com/office/drawing/2016/5/13/chartex" xmlns:cx8="http://schemas.microsoft.com/office/drawing/2016/5/14/chartex" xmlns:mc="http://schemas.openxmlformats.org/markup-compatibility/2006" xmlns:aink="http://schemas.microsoft.com/office/drawing/2016/ink" xmlns:am3d="http://schemas.microsoft.com/office/drawing/2017/model3d" xmlns:o="urn:schemas-microsoft-com:office:office" xmlns:oel="http://schemas.microsoft.com/office/2019/extlst" xmlns:r="http://schemas.openxmlformats.org/officeDocument/2006/relationships" xmlns:m="http://schemas.openxmlformats.org/officeDocument/2006/math" xmlns:v="urn:schemas-microsoft-com:vml" xmlns:wp14="http://schemas.microsoft.com/office/word/2010/wordprocessingDrawing" xmlns:wp="http://schemas.openxmlformats.org/drawingml/2006/wordprocessingDrawing" xmlns:w10="urn:schemas-microsoft-com:office:word" xmlns:w="http://schemas.openxmlformats.org/wordprocessingml/2006/main" xmlns:w14="http://schemas.microsoft.com/office/word/2010/wordml" xmlns:w15="http://schemas.microsoft.com/office/word/2012/wordml" xmlns:w16cex="http://schemas.microsoft.com/office/word/2018/wordml/cex" xmlns:w16cid="http://schemas.microsoft.com/office/word/2016/wordml/cid" xmlns:w16="http://schemas.microsoft.com/office/word/2018/wordml" xmlns:w16du="http://schemas.microsoft.com/office/word/2023/wordml/word16du" xmlns:w16sdtdh="http://schemas.microsoft.com/office/word/2020/wordml/sdtdatahash" xmlns:w16sdtfl="http://schemas.microsoft.com/office/word/2024/wordml/sdtformatlock" xmlns:w16se="http://schemas.microsoft.com/office/word/2015/wordml/symex" xmlns:wpg="http://schemas.microsoft.com/office/word/2010/wordprocessingGroup" xmlns:wpi="http://schemas.microsoft.com/office/word/2010/wordprocessingInk" xmlns:wne="http://schemas.microsoft.com/office/word/2006/wordml" xmlns:wps="http://schemas.microsoft.com/office/word/2010/wordprocessingShape" mc:Ignorable="w14 w15 w16se w16cid w16 w16cex w16sdtdh w16sdtfl w16du wp14">
   <w:endnote w:type="separator" w:id="-1">
     <w:p>
       <w:pPr>
@@ -1621,7 +2641,7 @@
 </file>
 
 <file path=word/footnotes.xml><?xml version="1.0" encoding="utf-8"?>
-<w:footnotes xmlns:wpc="http://schemas.microsoft.com/office/word/2010/wordprocessingCanvas" xmlns:cx="http://schemas.microsoft.com/office/drawing/2014/chartex" xmlns:cx1="http://schemas.microsoft.com/office/drawing/2015/9/8/chartex" xmlns:cx2="http://schemas.microsoft.com/office/drawing/2015/10/21/chartex" xmlns:cx3="http://schemas.microsoft.com/office/drawing/2016/5/9/chartex" xmlns:cx4="http://schemas.microsoft.com/office/drawing/2016/5/10/chartex" xmlns:cx5="http://schemas.microsoft.com/office/drawing/2016/5/11/chartex" xmlns:cx6="http://schemas.microsoft.com/office/drawing/2016/5/12/chartex" xmlns:cx7="http://schemas.microsoft.com/office/drawing/2016/5/13/chartex" xmlns:cx8="http://schemas.microsoft.com/office/drawing/2016/5/14/chartex" xmlns:mc="http://schemas.openxmlformats.org/markup-compatibility/2006" xmlns:aink="http://schemas.microsoft.com/office/drawing/2016/ink" xmlns:am3d="http://schemas.microsoft.com/office/drawing/2017/model3d" xmlns:o="urn:schemas-microsoft-com:office:office" xmlns:oel="http://schemas.microsoft.com/office/2019/extlst" xmlns:r="http://schemas.openxmlformats.org/officeDocument/2006/relationships" xmlns:m="http://schemas.openxmlformats.org/officeDocument/2006/math" xmlns:v="urn:schemas-microsoft-com:vml" xmlns:wp14="http://schemas.microsoft.com/office/word/2010/wordprocessingDrawing" xmlns:wp="http://schemas.openxmlformats.org/drawingml/2006/wordprocessingDrawing" xmlns:w10="urn:schemas-microsoft-com:office:word" xmlns:w="http://schemas.openxmlformats.org/wordprocessingml/2006/main" xmlns:w14="http://schemas.microsoft.com/office/word/2010/wordml" xmlns:w15="http://schemas.microsoft.com/office/word/2012/wordml" xmlns:w16cex="http://schemas.microsoft.com/office/word/2018/wordml/cex" xmlns:w16cid="http://schemas.microsoft.com/office/word/2016/wordml/cid" xmlns:w16="http://schemas.microsoft.com/office/word/2018/wordml" xmlns:w16du="http://schemas.microsoft.com/office/word/2023/wordml/word16du" xmlns:w16sdtdh="http://schemas.microsoft.com/office/word/2020/wordml/sdtdatahash" xmlns:w16se="http://schemas.microsoft.com/office/word/2015/wordml/symex" xmlns:wpg="http://schemas.microsoft.com/office/word/2010/wordprocessingGroup" xmlns:wpi="http://schemas.microsoft.com/office/word/2010/wordprocessingInk" xmlns:wne="http://schemas.microsoft.com/office/word/2006/wordml" xmlns:wps="http://schemas.microsoft.com/office/word/2010/wordprocessingShape" mc:Ignorable="w14 w15 w16se w16cid w16 w16cex w16sdtdh w16du wp14">
+<w:footnotes xmlns:wpc="http://schemas.microsoft.com/office/word/2010/wordprocessingCanvas" xmlns:cx="http://schemas.microsoft.com/office/drawing/2014/chartex" xmlns:cx1="http://schemas.microsoft.com/office/drawing/2015/9/8/chartex" xmlns:cx2="http://schemas.microsoft.com/office/drawing/2015/10/21/chartex" xmlns:cx3="http://schemas.microsoft.com/office/drawing/2016/5/9/chartex" xmlns:cx4="http://schemas.microsoft.com/office/drawing/2016/5/10/chartex" xmlns:cx5="http://schemas.microsoft.com/office/drawing/2016/5/11/chartex" xmlns:cx6="http://schemas.microsoft.com/office/drawing/2016/5/12/chartex" xmlns:cx7="http://schemas.microsoft.com/office/drawing/2016/5/13/chartex" xmlns:cx8="http://schemas.microsoft.com/office/drawing/2016/5/14/chartex" xmlns:mc="http://schemas.openxmlformats.org/markup-compatibility/2006" xmlns:aink="http://schemas.microsoft.com/office/drawing/2016/ink" xmlns:am3d="http://schemas.microsoft.com/office/drawing/2017/model3d" xmlns:o="urn:schemas-microsoft-com:office:office" xmlns:oel="http://schemas.microsoft.com/office/2019/extlst" xmlns:r="http://schemas.openxmlformats.org/officeDocument/2006/relationships" xmlns:m="http://schemas.openxmlformats.org/officeDocument/2006/math" xmlns:v="urn:schemas-microsoft-com:vml" xmlns:wp14="http://schemas.microsoft.com/office/word/2010/wordprocessingDrawing" xmlns:wp="http://schemas.openxmlformats.org/drawingml/2006/wordprocessingDrawing" xmlns:w10="urn:schemas-microsoft-com:office:word" xmlns:w="http://schemas.openxmlformats.org/wordprocessingml/2006/main" xmlns:w14="http://schemas.microsoft.com/office/word/2010/wordml" xmlns:w15="http://schemas.microsoft.com/office/word/2012/wordml" xmlns:w16cex="http://schemas.microsoft.com/office/word/2018/wordml/cex" xmlns:w16cid="http://schemas.microsoft.com/office/word/2016/wordml/cid" xmlns:w16="http://schemas.microsoft.com/office/word/2018/wordml" xmlns:w16du="http://schemas.microsoft.com/office/word/2023/wordml/word16du" xmlns:w16sdtdh="http://schemas.microsoft.com/office/word/2020/wordml/sdtdatahash" xmlns:w16sdtfl="http://schemas.microsoft.com/office/word/2024/wordml/sdtformatlock" xmlns:w16se="http://schemas.microsoft.com/office/word/2015/wordml/symex" xmlns:wpg="http://schemas.microsoft.com/office/word/2010/wordprocessingGroup" xmlns:wpi="http://schemas.microsoft.com/office/word/2010/wordprocessingInk" xmlns:wne="http://schemas.microsoft.com/office/word/2006/wordml" xmlns:wps="http://schemas.microsoft.com/office/word/2010/wordprocessingShape" mc:Ignorable="w14 w15 w16se w16cid w16 w16cex w16sdtdh w16sdtfl w16du wp14">
   <w:footnote w:type="separator" w:id="-1">
     <w:p>
       <w:pPr>
@@ -1646,7 +2666,7 @@
 </file>
 
 <file path=word/header1.xml><?xml version="1.0" encoding="utf-8"?>
-<w:hdr xmlns:wpc="http://schemas.microsoft.com/office/word/2010/wordprocessingCanvas" xmlns:cx="http://schemas.microsoft.com/office/drawing/2014/chartex" xmlns:cx1="http://schemas.microsoft.com/office/drawing/2015/9/8/chartex" xmlns:cx2="http://schemas.microsoft.com/office/drawing/2015/10/21/chartex" xmlns:cx3="http://schemas.microsoft.com/office/drawing/2016/5/9/chartex" xmlns:cx4="http://schemas.microsoft.com/office/drawing/2016/5/10/chartex" xmlns:cx5="http://schemas.microsoft.com/office/drawing/2016/5/11/chartex" xmlns:cx6="http://schemas.microsoft.com/office/drawing/2016/5/12/chartex" xmlns:cx7="http://schemas.microsoft.com/office/drawing/2016/5/13/chartex" xmlns:cx8="http://schemas.microsoft.com/office/drawing/2016/5/14/chartex" xmlns:mc="http://schemas.openxmlformats.org/markup-compatibility/2006" xmlns:aink="http://schemas.microsoft.com/office/drawing/2016/ink" xmlns:am3d="http://schemas.microsoft.com/office/drawing/2017/model3d" xmlns:o="urn:schemas-microsoft-com:office:office" xmlns:oel="http://schemas.microsoft.com/office/2019/extlst" xmlns:r="http://schemas.openxmlformats.org/officeDocument/2006/relationships" xmlns:m="http://schemas.openxmlformats.org/officeDocument/2006/math" xmlns:v="urn:schemas-microsoft-com:vml" xmlns:wp14="http://schemas.microsoft.com/office/word/2010/wordprocessingDrawing" xmlns:wp="http://schemas.openxmlformats.org/drawingml/2006/wordprocessingDrawing" xmlns:w10="urn:schemas-microsoft-com:office:word" xmlns:w="http://schemas.openxmlformats.org/wordprocessingml/2006/main" xmlns:w14="http://schemas.microsoft.com/office/word/2010/wordml" xmlns:w15="http://schemas.microsoft.com/office/word/2012/wordml" xmlns:w16cex="http://schemas.microsoft.com/office/word/2018/wordml/cex" xmlns:w16cid="http://schemas.microsoft.com/office/word/2016/wordml/cid" xmlns:w16="http://schemas.microsoft.com/office/word/2018/wordml" xmlns:w16du="http://schemas.microsoft.com/office/word/2023/wordml/word16du" xmlns:w16sdtdh="http://schemas.microsoft.com/office/word/2020/wordml/sdtdatahash" xmlns:w16se="http://schemas.microsoft.com/office/word/2015/wordml/symex" xmlns:wpg="http://schemas.microsoft.com/office/word/2010/wordprocessingGroup" xmlns:wpi="http://schemas.microsoft.com/office/word/2010/wordprocessingInk" xmlns:wne="http://schemas.microsoft.com/office/word/2006/wordml" xmlns:wps="http://schemas.microsoft.com/office/word/2010/wordprocessingShape" mc:Ignorable="w14 w15 w16se w16cid w16 w16cex w16sdtdh w16du wp14">
+<w:hdr xmlns:wpc="http://schemas.microsoft.com/office/word/2010/wordprocessingCanvas" xmlns:cx="http://schemas.microsoft.com/office/drawing/2014/chartex" xmlns:cx1="http://schemas.microsoft.com/office/drawing/2015/9/8/chartex" xmlns:cx2="http://schemas.microsoft.com/office/drawing/2015/10/21/chartex" xmlns:cx3="http://schemas.microsoft.com/office/drawing/2016/5/9/chartex" xmlns:cx4="http://schemas.microsoft.com/office/drawing/2016/5/10/chartex" xmlns:cx5="http://schemas.microsoft.com/office/drawing/2016/5/11/chartex" xmlns:cx6="http://schemas.microsoft.com/office/drawing/2016/5/12/chartex" xmlns:cx7="http://schemas.microsoft.com/office/drawing/2016/5/13/chartex" xmlns:cx8="http://schemas.microsoft.com/office/drawing/2016/5/14/chartex" xmlns:mc="http://schemas.openxmlformats.org/markup-compatibility/2006" xmlns:aink="http://schemas.microsoft.com/office/drawing/2016/ink" xmlns:am3d="http://schemas.microsoft.com/office/drawing/2017/model3d" xmlns:o="urn:schemas-microsoft-com:office:office" xmlns:oel="http://schemas.microsoft.com/office/2019/extlst" xmlns:r="http://schemas.openxmlformats.org/officeDocument/2006/relationships" xmlns:m="http://schemas.openxmlformats.org/officeDocument/2006/math" xmlns:v="urn:schemas-microsoft-com:vml" xmlns:wp14="http://schemas.microsoft.com/office/word/2010/wordprocessingDrawing" xmlns:wp="http://schemas.openxmlformats.org/drawingml/2006/wordprocessingDrawing" xmlns:w10="urn:schemas-microsoft-com:office:word" xmlns:w="http://schemas.openxmlformats.org/wordprocessingml/2006/main" xmlns:w14="http://schemas.microsoft.com/office/word/2010/wordml" xmlns:w15="http://schemas.microsoft.com/office/word/2012/wordml" xmlns:w16cex="http://schemas.microsoft.com/office/word/2018/wordml/cex" xmlns:w16cid="http://schemas.microsoft.com/office/word/2016/wordml/cid" xmlns:w16="http://schemas.microsoft.com/office/word/2018/wordml" xmlns:w16du="http://schemas.microsoft.com/office/word/2023/wordml/word16du" xmlns:w16sdtdh="http://schemas.microsoft.com/office/word/2020/wordml/sdtdatahash" xmlns:w16sdtfl="http://schemas.microsoft.com/office/word/2024/wordml/sdtformatlock" xmlns:w16se="http://schemas.microsoft.com/office/word/2015/wordml/symex" xmlns:wpg="http://schemas.microsoft.com/office/word/2010/wordprocessingGroup" xmlns:wpi="http://schemas.microsoft.com/office/word/2010/wordprocessingInk" xmlns:wne="http://schemas.microsoft.com/office/word/2006/wordml" xmlns:wps="http://schemas.microsoft.com/office/word/2010/wordprocessingShape" mc:Ignorable="w14 w15 w16se w16cid w16 w16cex w16sdtdh w16sdtfl w16du wp14">
   <w:p>
     <w:pPr>
       <w:tabs>
@@ -1680,7 +2700,7 @@
 </file>
 
 <file path=word/numbering.xml><?xml version="1.0" encoding="utf-8"?>
-<w:numbering xmlns:wpc="http://schemas.microsoft.com/office/word/2010/wordprocessingCanvas" xmlns:cx="http://schemas.microsoft.com/office/drawing/2014/chartex" xmlns:cx1="http://schemas.microsoft.com/office/drawing/2015/9/8/chartex" xmlns:cx2="http://schemas.microsoft.com/office/drawing/2015/10/21/chartex" xmlns:cx3="http://schemas.microsoft.com/office/drawing/2016/5/9/chartex" xmlns:cx4="http://schemas.microsoft.com/office/drawing/2016/5/10/chartex" xmlns:cx5="http://schemas.microsoft.com/office/drawing/2016/5/11/chartex" xmlns:cx6="http://schemas.microsoft.com/office/drawing/2016/5/12/chartex" xmlns:cx7="http://schemas.microsoft.com/office/drawing/2016/5/13/chartex" xmlns:cx8="http://schemas.microsoft.com/office/drawing/2016/5/14/chartex" xmlns:mc="http://schemas.openxmlformats.org/markup-compatibility/2006" xmlns:aink="http://schemas.microsoft.com/office/drawing/2016/ink" xmlns:am3d="http://schemas.microsoft.com/office/drawing/2017/model3d" xmlns:o="urn:schemas-microsoft-com:office:office" xmlns:oel="http://schemas.microsoft.com/office/2019/extlst" xmlns:r="http://schemas.openxmlformats.org/officeDocument/2006/relationships" xmlns:m="http://schemas.openxmlformats.org/officeDocument/2006/math" xmlns:v="urn:schemas-microsoft-com:vml" xmlns:wp14="http://schemas.microsoft.com/office/word/2010/wordprocessingDrawing" xmlns:wp="http://schemas.openxmlformats.org/drawingml/2006/wordprocessingDrawing" xmlns:w10="urn:schemas-microsoft-com:office:word" xmlns:w="http://schemas.openxmlformats.org/wordprocessingml/2006/main" xmlns:w14="http://schemas.microsoft.com/office/word/2010/wordml" xmlns:w15="http://schemas.microsoft.com/office/word/2012/wordml" xmlns:w16cex="http://schemas.microsoft.com/office/word/2018/wordml/cex" xmlns:w16cid="http://schemas.microsoft.com/office/word/2016/wordml/cid" xmlns:w16="http://schemas.microsoft.com/office/word/2018/wordml" xmlns:w16du="http://schemas.microsoft.com/office/word/2023/wordml/word16du" xmlns:w16sdtdh="http://schemas.microsoft.com/office/word/2020/wordml/sdtdatahash" xmlns:w16se="http://schemas.microsoft.com/office/word/2015/wordml/symex" xmlns:wpg="http://schemas.microsoft.com/office/word/2010/wordprocessingGroup" xmlns:wpi="http://schemas.microsoft.com/office/word/2010/wordprocessingInk" xmlns:wne="http://schemas.microsoft.com/office/word/2006/wordml" xmlns:wps="http://schemas.microsoft.com/office/word/2010/wordprocessingShape" mc:Ignorable="w14 w15 w16se w16cid w16 w16cex w16sdtdh w16du wp14">
+<w:numbering xmlns:wpc="http://schemas.microsoft.com/office/word/2010/wordprocessingCanvas" xmlns:cx="http://schemas.microsoft.com/office/drawing/2014/chartex" xmlns:cx1="http://schemas.microsoft.com/office/drawing/2015/9/8/chartex" xmlns:cx2="http://schemas.microsoft.com/office/drawing/2015/10/21/chartex" xmlns:cx3="http://schemas.microsoft.com/office/drawing/2016/5/9/chartex" xmlns:cx4="http://schemas.microsoft.com/office/drawing/2016/5/10/chartex" xmlns:cx5="http://schemas.microsoft.com/office/drawing/2016/5/11/chartex" xmlns:cx6="http://schemas.microsoft.com/office/drawing/2016/5/12/chartex" xmlns:cx7="http://schemas.microsoft.com/office/drawing/2016/5/13/chartex" xmlns:cx8="http://schemas.microsoft.com/office/drawing/2016/5/14/chartex" xmlns:mc="http://schemas.openxmlformats.org/markup-compatibility/2006" xmlns:aink="http://schemas.microsoft.com/office/drawing/2016/ink" xmlns:am3d="http://schemas.microsoft.com/office/drawing/2017/model3d" xmlns:o="urn:schemas-microsoft-com:office:office" xmlns:oel="http://schemas.microsoft.com/office/2019/extlst" xmlns:r="http://schemas.openxmlformats.org/officeDocument/2006/relationships" xmlns:m="http://schemas.openxmlformats.org/officeDocument/2006/math" xmlns:v="urn:schemas-microsoft-com:vml" xmlns:wp14="http://schemas.microsoft.com/office/word/2010/wordprocessingDrawing" xmlns:wp="http://schemas.openxmlformats.org/drawingml/2006/wordprocessingDrawing" xmlns:w10="urn:schemas-microsoft-com:office:word" xmlns:w="http://schemas.openxmlformats.org/wordprocessingml/2006/main" xmlns:w14="http://schemas.microsoft.com/office/word/2010/wordml" xmlns:w15="http://schemas.microsoft.com/office/word/2012/wordml" xmlns:w16cex="http://schemas.microsoft.com/office/word/2018/wordml/cex" xmlns:w16cid="http://schemas.microsoft.com/office/word/2016/wordml/cid" xmlns:w16="http://schemas.microsoft.com/office/word/2018/wordml" xmlns:w16du="http://schemas.microsoft.com/office/word/2023/wordml/word16du" xmlns:w16sdtdh="http://schemas.microsoft.com/office/word/2020/wordml/sdtdatahash" xmlns:w16sdtfl="http://schemas.microsoft.com/office/word/2024/wordml/sdtformatlock" xmlns:w16se="http://schemas.microsoft.com/office/word/2015/wordml/symex" xmlns:wpg="http://schemas.microsoft.com/office/word/2010/wordprocessingGroup" xmlns:wpi="http://schemas.microsoft.com/office/word/2010/wordprocessingInk" xmlns:wne="http://schemas.microsoft.com/office/word/2006/wordml" xmlns:wps="http://schemas.microsoft.com/office/word/2010/wordprocessingShape" mc:Ignorable="w14 w15 w16se w16cid w16 w16cex w16sdtdh w16sdtfl w16du wp14">
   <w:abstractNum w:abstractNumId="0" w15:restartNumberingAfterBreak="0">
     <w:nsid w:val="2A5B2640"/>
     <w:multiLevelType w:val="multilevel"/>
@@ -2104,7 +3124,7 @@
 </file>
 
 <file path=word/styles.xml><?xml version="1.0" encoding="utf-8"?>
-<w:styles xmlns:mc="http://schemas.openxmlformats.org/markup-compatibility/2006" xmlns:r="http://schemas.openxmlformats.org/officeDocument/2006/relationships" xmlns:w="http://schemas.openxmlformats.org/wordprocessingml/2006/main" xmlns:w14="http://schemas.microsoft.com/office/word/2010/wordml" xmlns:w15="http://schemas.microsoft.com/office/word/2012/wordml" xmlns:w16cex="http://schemas.microsoft.com/office/word/2018/wordml/cex" xmlns:w16cid="http://schemas.microsoft.com/office/word/2016/wordml/cid" xmlns:w16="http://schemas.microsoft.com/office/word/2018/wordml" xmlns:w16du="http://schemas.microsoft.com/office/word/2023/wordml/word16du" xmlns:w16sdtdh="http://schemas.microsoft.com/office/word/2020/wordml/sdtdatahash" xmlns:w16se="http://schemas.microsoft.com/office/word/2015/wordml/symex" mc:Ignorable="w14 w15 w16se w16cid w16 w16cex w16sdtdh w16du">
+<w:styles xmlns:mc="http://schemas.openxmlformats.org/markup-compatibility/2006" xmlns:r="http://schemas.openxmlformats.org/officeDocument/2006/relationships" xmlns:w="http://schemas.openxmlformats.org/wordprocessingml/2006/main" xmlns:w14="http://schemas.microsoft.com/office/word/2010/wordml" xmlns:w15="http://schemas.microsoft.com/office/word/2012/wordml" xmlns:w16cex="http://schemas.microsoft.com/office/word/2018/wordml/cex" xmlns:w16cid="http://schemas.microsoft.com/office/word/2016/wordml/cid" xmlns:w16="http://schemas.microsoft.com/office/word/2018/wordml" xmlns:w16du="http://schemas.microsoft.com/office/word/2023/wordml/word16du" xmlns:w16sdtdh="http://schemas.microsoft.com/office/word/2020/wordml/sdtdatahash" xmlns:w16sdtfl="http://schemas.microsoft.com/office/word/2024/wordml/sdtformatlock" xmlns:w16se="http://schemas.microsoft.com/office/word/2015/wordml/symex" mc:Ignorable="w14 w15 w16se w16cid w16 w16cex w16sdtdh w16sdtfl w16du">
   <w:docDefaults>
     <w:rPrDefault>
       <w:rPr>
@@ -2632,6 +3652,29 @@
       <w:contextualSpacing/>
     </w:pPr>
   </w:style>
+  <w:style w:type="character" w:styleId="Hyperlink">
+    <w:name w:val="Hyperlink"/>
+    <w:basedOn w:val="DefaultParagraphFont"/>
+    <w:uiPriority w:val="99"/>
+    <w:unhideWhenUsed/>
+    <w:rsid w:val="008D4C63"/>
+    <w:rPr>
+      <w:color w:val="0563C1" w:themeColor="hyperlink"/>
+      <w:u w:val="single"/>
+    </w:rPr>
+  </w:style>
+  <w:style w:type="character" w:styleId="UnresolvedMention">
+    <w:name w:val="Unresolved Mention"/>
+    <w:basedOn w:val="DefaultParagraphFont"/>
+    <w:uiPriority w:val="99"/>
+    <w:semiHidden/>
+    <w:unhideWhenUsed/>
+    <w:rsid w:val="008D4C63"/>
+    <w:rPr>
+      <w:color w:val="605E5C"/>
+      <w:shd w:val="clear" w:color="auto" w:fill="E1DFDD"/>
+    </w:rPr>
+  </w:style>
 </w:styles>
 </file>
 
@@ -2940,6 +3983,12 @@
 </file>
 
 <file path=customXml/item2.xml><?xml version="1.0" encoding="utf-8"?>
+<p:properties xmlns:p="http://schemas.microsoft.com/office/2006/metadata/properties" xmlns:xsi="http://www.w3.org/2001/XMLSchema-instance" xmlns:pc="http://schemas.microsoft.com/office/infopath/2007/PartnerControls">
+  <documentManagement/>
+</p:properties>
+</file>
+
+<file path=customXml/item3.xml><?xml version="1.0" encoding="utf-8"?>
 <ct:contentTypeSchema xmlns:ct="http://schemas.microsoft.com/office/2006/metadata/contentType" xmlns:ma="http://schemas.microsoft.com/office/2006/metadata/properties/metaAttributes" ct:_="" ma:_="" ma:contentTypeName="Document" ma:contentTypeID="0x010100BAFCE3EC0408C74383CEADAFD2E1EC14" ma:contentTypeVersion="12" ma:contentTypeDescription="Create a new document." ma:contentTypeScope="" ma:versionID="eb4e581736b496513a1693f510d0811a">
   <xsd:schema xmlns:xsd="http://www.w3.org/2001/XMLSchema" xmlns:xs="http://www.w3.org/2001/XMLSchema" xmlns:p="http://schemas.microsoft.com/office/2006/metadata/properties" xmlns:ns3="f63d7075-6e97-48f1-a67b-170c3a9ceb66" targetNamespace="http://schemas.microsoft.com/office/2006/metadata/properties" ma:root="true" ma:fieldsID="73f9b5d0131f5dfc4fff243595d59138" ns3:_="">
     <xsd:import namespace="f63d7075-6e97-48f1-a67b-170c3a9ceb66"/>
@@ -3135,10 +4184,8 @@
 </ct:contentTypeSchema>
 </file>
 
-<file path=customXml/item3.xml><?xml version="1.0" encoding="utf-8"?>
-<p:properties xmlns:p="http://schemas.microsoft.com/office/2006/metadata/properties" xmlns:xsi="http://www.w3.org/2001/XMLSchema-instance" xmlns:pc="http://schemas.microsoft.com/office/infopath/2007/PartnerControls">
-  <documentManagement/>
-</p:properties>
+<file path=customXml/item4.xml><?xml version="1.0" encoding="utf-8"?>
+<b:Sources xmlns:b="http://schemas.openxmlformats.org/officeDocument/2006/bibliography" xmlns="http://schemas.openxmlformats.org/officeDocument/2006/bibliography" SelectedStyle="/APASixthEditionOfficeOnline.xsl" StyleName="APA" Version="6"/>
 </file>
 
 <file path=customXml/itemProps1.xml><?xml version="1.0" encoding="utf-8"?>
@@ -3150,6 +4197,15 @@
 </file>
 
 <file path=customXml/itemProps2.xml><?xml version="1.0" encoding="utf-8"?>
+<ds:datastoreItem xmlns:ds="http://schemas.openxmlformats.org/officeDocument/2006/customXml" ds:itemID="{3F0ACDA5-9FBE-47D9-A0B0-5641D7D3B160}">
+  <ds:schemaRefs>
+    <ds:schemaRef ds:uri="http://schemas.microsoft.com/office/2006/metadata/properties"/>
+    <ds:schemaRef ds:uri="http://schemas.microsoft.com/office/infopath/2007/PartnerControls"/>
+  </ds:schemaRefs>
+</ds:datastoreItem>
+</file>
+
+<file path=customXml/itemProps3.xml><?xml version="1.0" encoding="utf-8"?>
 <ds:datastoreItem xmlns:ds="http://schemas.openxmlformats.org/officeDocument/2006/customXml" ds:itemID="{17706FF8-06FB-4E2A-ADD8-3B6FCA4CE906}">
   <ds:schemaRefs>
     <ds:schemaRef ds:uri="http://schemas.microsoft.com/office/2006/metadata/contentType"/>
@@ -3167,11 +4223,10 @@
 </ds:datastoreItem>
 </file>
 
-<file path=customXml/itemProps3.xml><?xml version="1.0" encoding="utf-8"?>
-<ds:datastoreItem xmlns:ds="http://schemas.openxmlformats.org/officeDocument/2006/customXml" ds:itemID="{3F0ACDA5-9FBE-47D9-A0B0-5641D7D3B160}">
+<file path=customXml/itemProps4.xml><?xml version="1.0" encoding="utf-8"?>
+<ds:datastoreItem xmlns:ds="http://schemas.openxmlformats.org/officeDocument/2006/customXml" ds:itemID="{3B28058D-9610-6049-B298-9F94985639C3}">
   <ds:schemaRefs>
-    <ds:schemaRef ds:uri="http://schemas.microsoft.com/office/2006/metadata/properties"/>
-    <ds:schemaRef ds:uri="http://schemas.microsoft.com/office/infopath/2007/PartnerControls"/>
+    <ds:schemaRef ds:uri="http://schemas.openxmlformats.org/officeDocument/2006/bibliography"/>
   </ds:schemaRefs>
 </ds:datastoreItem>
 </file>
</xml_diff>